<commit_message>
feat: update benbu express
</commit_message>
<xml_diff>
--- a/file/subsidize/green-tunnel.docx
+++ b/file/subsidize/green-tunnel.docx
@@ -1,13 +1,14 @@
 
 <file path=word/document.xml><?xml version="1.0" encoding="utf-8"?>
-<w:document xmlns:wpc="http://schemas.microsoft.com/office/word/2010/wordprocessingCanvas" xmlns:cx="http://schemas.microsoft.com/office/drawing/2014/chartex" xmlns:cx1="http://schemas.microsoft.com/office/drawing/2015/9/8/chartex" xmlns:cx2="http://schemas.microsoft.com/office/drawing/2015/10/21/chartex" xmlns:cx3="http://schemas.microsoft.com/office/drawing/2016/5/9/chartex" xmlns:cx4="http://schemas.microsoft.com/office/drawing/2016/5/10/chartex" xmlns:cx5="http://schemas.microsoft.com/office/drawing/2016/5/11/chartex" xmlns:cx6="http://schemas.microsoft.com/office/drawing/2016/5/12/chartex" xmlns:cx7="http://schemas.microsoft.com/office/drawing/2016/5/13/chartex" xmlns:cx8="http://schemas.microsoft.com/office/drawing/2016/5/14/chartex" xmlns:mc="http://schemas.openxmlformats.org/markup-compatibility/2006" xmlns:aink="http://schemas.microsoft.com/office/drawing/2016/ink" xmlns:am3d="http://schemas.microsoft.com/office/drawing/2017/model3d" xmlns:o="urn:schemas-microsoft-com:office:office" xmlns:oel="http://schemas.microsoft.com/office/2019/extlst" xmlns:r="http://schemas.openxmlformats.org/officeDocument/2006/relationships" xmlns:m="http://schemas.openxmlformats.org/officeDocument/2006/math" xmlns:v="urn:schemas-microsoft-com:vml" xmlns:wp14="http://schemas.microsoft.com/office/word/2010/wordprocessingDrawing" xmlns:wp="http://schemas.openxmlformats.org/drawingml/2006/wordprocessingDrawing" xmlns:w10="urn:schemas-microsoft-com:office:word" xmlns:w="http://schemas.openxmlformats.org/wordprocessingml/2006/main" xmlns:w14="http://schemas.microsoft.com/office/word/2010/wordml" xmlns:w15="http://schemas.microsoft.com/office/word/2012/wordml" xmlns:w16cex="http://schemas.microsoft.com/office/word/2018/wordml/cex" xmlns:w16cid="http://schemas.microsoft.com/office/word/2016/wordml/cid" xmlns:w16="http://schemas.microsoft.com/office/word/2018/wordml" xmlns:w16sdtdh="http://schemas.microsoft.com/office/word/2020/wordml/sdtdatahash" xmlns:w16se="http://schemas.microsoft.com/office/word/2015/wordml/symex" xmlns:wpg="http://schemas.microsoft.com/office/word/2010/wordprocessingGroup" xmlns:wpi="http://schemas.microsoft.com/office/word/2010/wordprocessingInk" xmlns:wne="http://schemas.microsoft.com/office/word/2006/wordml" xmlns:wps="http://schemas.microsoft.com/office/word/2010/wordprocessingShape" mc:Ignorable="w14 w15 w16se w16cid w16 w16cex w16sdtdh wp14">
+<w:document xmlns:wpc="http://schemas.microsoft.com/office/word/2010/wordprocessingCanvas" xmlns:cx="http://schemas.microsoft.com/office/drawing/2014/chartex" xmlns:cx1="http://schemas.microsoft.com/office/drawing/2015/9/8/chartex" xmlns:cx2="http://schemas.microsoft.com/office/drawing/2015/10/21/chartex" xmlns:cx3="http://schemas.microsoft.com/office/drawing/2016/5/9/chartex" xmlns:cx4="http://schemas.microsoft.com/office/drawing/2016/5/10/chartex" xmlns:cx5="http://schemas.microsoft.com/office/drawing/2016/5/11/chartex" xmlns:cx6="http://schemas.microsoft.com/office/drawing/2016/5/12/chartex" xmlns:cx7="http://schemas.microsoft.com/office/drawing/2016/5/13/chartex" xmlns:cx8="http://schemas.microsoft.com/office/drawing/2016/5/14/chartex" xmlns:mc="http://schemas.openxmlformats.org/markup-compatibility/2006" xmlns:aink="http://schemas.microsoft.com/office/drawing/2016/ink" xmlns:am3d="http://schemas.microsoft.com/office/drawing/2017/model3d" xmlns:o="urn:schemas-microsoft-com:office:office" xmlns:oel="http://schemas.microsoft.com/office/2019/extlst" xmlns:r="http://schemas.openxmlformats.org/officeDocument/2006/relationships" xmlns:m="http://schemas.openxmlformats.org/officeDocument/2006/math" xmlns:v="urn:schemas-microsoft-com:vml" xmlns:wp14="http://schemas.microsoft.com/office/word/2010/wordprocessingDrawing" xmlns:wp="http://schemas.openxmlformats.org/drawingml/2006/wordprocessingDrawing" xmlns:w10="urn:schemas-microsoft-com:office:word" xmlns:w="http://schemas.openxmlformats.org/wordprocessingml/2006/main" xmlns:w14="http://schemas.microsoft.com/office/word/2010/wordml" xmlns:w15="http://schemas.microsoft.com/office/word/2012/wordml" xmlns:w16cex="http://schemas.microsoft.com/office/word/2018/wordml/cex" xmlns:w16cid="http://schemas.microsoft.com/office/word/2016/wordml/cid" xmlns:w16="http://schemas.microsoft.com/office/word/2018/wordml" xmlns:w16du="http://schemas.microsoft.com/office/word/2023/wordml/word16du" xmlns:w16sdtdh="http://schemas.microsoft.com/office/word/2020/wordml/sdtdatahash" xmlns:w16sdtfl="http://schemas.microsoft.com/office/word/2024/wordml/sdtformatlock" xmlns:w16se="http://schemas.microsoft.com/office/word/2015/wordml/symex" xmlns:wpg="http://schemas.microsoft.com/office/word/2010/wordprocessingGroup" xmlns:wpi="http://schemas.microsoft.com/office/word/2010/wordprocessingInk" xmlns:wne="http://schemas.microsoft.com/office/word/2006/wordml" xmlns:wps="http://schemas.microsoft.com/office/word/2010/wordprocessingShape" mc:Ignorable="w14 w15 w16se w16cid w16 w16cex w16sdtdh w16sdtfl w16du wp14">
+  <w:background w:color="FFFFFF"/>
   <w:body>
     <w:p>
       <w:pPr>
         <w:spacing w:beforeLines="50" w:before="156" w:afterLines="150" w:after="468" w:line="540" w:lineRule="exact"/>
         <w:jc w:val="center"/>
         <w:rPr>
-          <w:rFonts w:eastAsia="黑体"/>
+          <w:rFonts w:eastAsia="黑体" w:hint="eastAsia"/>
           <w:b/>
           <w:sz w:val="36"/>
           <w:szCs w:val="36"/>
@@ -68,6 +69,7 @@
       <w:tblPr>
         <w:tblW w:w="10288" w:type="dxa"/>
         <w:jc w:val="center"/>
+        <w:tblInd w:w="0" w:type="dxa"/>
         <w:tblBorders>
           <w:top w:val="single" w:sz="8" w:space="0" w:color="auto"/>
           <w:left w:val="single" w:sz="8" w:space="0" w:color="auto"/>
@@ -77,16 +79,16 @@
           <w:insideV w:val="single" w:sz="8" w:space="0" w:color="auto"/>
         </w:tblBorders>
         <w:tblLayout w:type="fixed"/>
-        <w:tblLook w:val="04A0" w:firstRow="1" w:lastRow="0" w:firstColumn="1" w:lastColumn="0" w:noHBand="0" w:noVBand="1"/>
+        <w:tblLook w:val="0000" w:firstRow="0" w:lastRow="0" w:firstColumn="0" w:lastColumn="0" w:noHBand="0" w:noVBand="0"/>
       </w:tblPr>
       <w:tblGrid>
-        <w:gridCol w:w="1113"/>
-        <w:gridCol w:w="267"/>
-        <w:gridCol w:w="1832"/>
+        <w:gridCol w:w="1411"/>
+        <w:gridCol w:w="1801"/>
         <w:gridCol w:w="1248"/>
         <w:gridCol w:w="1095"/>
-        <w:gridCol w:w="1523"/>
-        <w:gridCol w:w="3210"/>
+        <w:gridCol w:w="1353"/>
+        <w:gridCol w:w="1453"/>
+        <w:gridCol w:w="1927"/>
       </w:tblGrid>
       <w:tr>
         <w:trPr>
@@ -95,8 +97,7 @@
         </w:trPr>
         <w:tc>
           <w:tcPr>
-            <w:tcW w:w="1380" w:type="dxa"/>
-            <w:gridSpan w:val="2"/>
+            <w:tcW w:w="1411" w:type="dxa"/>
             <w:tcBorders>
               <w:top w:val="single" w:sz="8" w:space="0" w:color="auto"/>
               <w:left w:val="single" w:sz="8" w:space="0" w:color="auto"/>
@@ -107,6 +108,7 @@
           </w:tcPr>
           <w:p>
             <w:pPr>
+              <w:spacing w:line="400" w:lineRule="exact"/>
               <w:jc w:val="center"/>
               <w:rPr>
                 <w:rFonts w:ascii="仿宋" w:eastAsia="仿宋" w:hAnsi="仿宋"/>
@@ -126,7 +128,7 @@
         </w:tc>
         <w:tc>
           <w:tcPr>
-            <w:tcW w:w="1832" w:type="dxa"/>
+            <w:tcW w:w="1801" w:type="dxa"/>
             <w:tcBorders>
               <w:top w:val="single" w:sz="8" w:space="0" w:color="auto"/>
               <w:left w:val="single" w:sz="8" w:space="0" w:color="auto"/>
@@ -137,6 +139,7 @@
           </w:tcPr>
           <w:p>
             <w:pPr>
+              <w:spacing w:line="400" w:lineRule="exact"/>
               <w:jc w:val="center"/>
               <w:rPr>
                 <w:rFonts w:eastAsia="仿宋_GB2312"/>
@@ -158,6 +161,7 @@
           </w:tcPr>
           <w:p>
             <w:pPr>
+              <w:spacing w:line="400" w:lineRule="exact"/>
               <w:jc w:val="center"/>
               <w:rPr>
                 <w:rFonts w:ascii="仿宋" w:eastAsia="仿宋" w:hAnsi="仿宋"/>
@@ -188,6 +192,7 @@
           </w:tcPr>
           <w:p>
             <w:pPr>
+              <w:spacing w:line="400" w:lineRule="exact"/>
               <w:jc w:val="center"/>
               <w:rPr>
                 <w:rFonts w:ascii="仿宋" w:eastAsia="仿宋" w:hAnsi="仿宋"/>
@@ -198,7 +203,7 @@
         </w:tc>
         <w:tc>
           <w:tcPr>
-            <w:tcW w:w="1523" w:type="dxa"/>
+            <w:tcW w:w="1353" w:type="dxa"/>
             <w:tcBorders>
               <w:top w:val="single" w:sz="8" w:space="0" w:color="auto"/>
               <w:left w:val="single" w:sz="8" w:space="0" w:color="auto"/>
@@ -209,6 +214,7 @@
           </w:tcPr>
           <w:p>
             <w:pPr>
+              <w:spacing w:line="400" w:lineRule="exact"/>
               <w:jc w:val="center"/>
               <w:rPr>
                 <w:rFonts w:ascii="仿宋" w:eastAsia="仿宋" w:hAnsi="仿宋"/>
@@ -228,7 +234,8 @@
         </w:tc>
         <w:tc>
           <w:tcPr>
-            <w:tcW w:w="3210" w:type="dxa"/>
+            <w:tcW w:w="3380" w:type="dxa"/>
+            <w:gridSpan w:val="2"/>
             <w:tcBorders>
               <w:top w:val="single" w:sz="8" w:space="0" w:color="auto"/>
               <w:left w:val="single" w:sz="8" w:space="0" w:color="auto"/>
@@ -239,6 +246,7 @@
           </w:tcPr>
           <w:p>
             <w:pPr>
+              <w:spacing w:line="400" w:lineRule="exact"/>
               <w:jc w:val="center"/>
               <w:rPr>
                 <w:rFonts w:eastAsia="仿宋_GB2312"/>
@@ -255,8 +263,7 @@
         </w:trPr>
         <w:tc>
           <w:tcPr>
-            <w:tcW w:w="1380" w:type="dxa"/>
-            <w:gridSpan w:val="2"/>
+            <w:tcW w:w="1411" w:type="dxa"/>
             <w:tcBorders>
               <w:top w:val="single" w:sz="8" w:space="0" w:color="auto"/>
               <w:left w:val="single" w:sz="8" w:space="0" w:color="auto"/>
@@ -267,6 +274,7 @@
           </w:tcPr>
           <w:p>
             <w:pPr>
+              <w:spacing w:line="400" w:lineRule="exact"/>
               <w:jc w:val="center"/>
               <w:rPr>
                 <w:rFonts w:ascii="仿宋" w:eastAsia="仿宋" w:hAnsi="仿宋"/>
@@ -286,7 +294,7 @@
         </w:tc>
         <w:tc>
           <w:tcPr>
-            <w:tcW w:w="1832" w:type="dxa"/>
+            <w:tcW w:w="1801" w:type="dxa"/>
             <w:tcBorders>
               <w:top w:val="single" w:sz="8" w:space="0" w:color="auto"/>
               <w:left w:val="single" w:sz="8" w:space="0" w:color="auto"/>
@@ -297,6 +305,7 @@
           </w:tcPr>
           <w:p>
             <w:pPr>
+              <w:spacing w:line="400" w:lineRule="exact"/>
               <w:jc w:val="center"/>
               <w:rPr>
                 <w:rFonts w:eastAsia="仿宋_GB2312"/>
@@ -318,9 +327,10 @@
           </w:tcPr>
           <w:p>
             <w:pPr>
+              <w:spacing w:line="400" w:lineRule="exact"/>
               <w:jc w:val="center"/>
               <w:rPr>
-                <w:rFonts w:eastAsia="仿宋"/>
+                <w:rFonts w:eastAsia="仿宋" w:hint="eastAsia"/>
                 <w:sz w:val="24"/>
               </w:rPr>
             </w:pPr>
@@ -353,7 +363,7 @@
         <w:tc>
           <w:tcPr>
             <w:tcW w:w="5828" w:type="dxa"/>
-            <w:gridSpan w:val="3"/>
+            <w:gridSpan w:val="4"/>
             <w:tcBorders>
               <w:top w:val="single" w:sz="8" w:space="0" w:color="auto"/>
               <w:left w:val="single" w:sz="8" w:space="0" w:color="auto"/>
@@ -364,10 +374,10 @@
           </w:tcPr>
           <w:p>
             <w:pPr>
-              <w:spacing w:line="300" w:lineRule="auto"/>
+              <w:spacing w:line="400" w:lineRule="exact"/>
               <w:jc w:val="left"/>
               <w:rPr>
-                <w:rFonts w:eastAsia="仿宋"/>
+                <w:rFonts w:eastAsia="仿宋" w:hint="eastAsia"/>
                 <w:bCs/>
                 <w:sz w:val="24"/>
               </w:rPr>
@@ -439,7 +449,7 @@
           </w:p>
           <w:p>
             <w:pPr>
-              <w:spacing w:line="300" w:lineRule="auto"/>
+              <w:spacing w:line="400" w:lineRule="exact"/>
               <w:jc w:val="left"/>
               <w:rPr>
                 <w:rFonts w:eastAsia="仿宋"/>
@@ -545,8 +555,7 @@
         </w:trPr>
         <w:tc>
           <w:tcPr>
-            <w:tcW w:w="1380" w:type="dxa"/>
-            <w:gridSpan w:val="2"/>
+            <w:tcW w:w="1411" w:type="dxa"/>
             <w:tcBorders>
               <w:top w:val="single" w:sz="8" w:space="0" w:color="auto"/>
               <w:left w:val="single" w:sz="8" w:space="0" w:color="auto"/>
@@ -557,24 +566,26 @@
           </w:tcPr>
           <w:p>
             <w:pPr>
+              <w:spacing w:line="400" w:lineRule="exact"/>
               <w:jc w:val="center"/>
               <w:rPr>
-                <w:rFonts w:ascii="仿宋" w:eastAsia="仿宋" w:hAnsi="仿宋"/>
-                <w:b/>
-                <w:sz w:val="24"/>
-              </w:rPr>
-            </w:pPr>
-            <w:r>
-              <w:rPr>
                 <w:rFonts w:ascii="仿宋" w:eastAsia="仿宋" w:hAnsi="仿宋" w:hint="eastAsia"/>
                 <w:b/>
                 <w:sz w:val="24"/>
               </w:rPr>
+            </w:pPr>
+            <w:r>
+              <w:rPr>
+                <w:rFonts w:ascii="仿宋" w:eastAsia="仿宋" w:hAnsi="仿宋" w:hint="eastAsia"/>
+                <w:b/>
+                <w:sz w:val="24"/>
+              </w:rPr>
               <w:t>家庭</w:t>
             </w:r>
           </w:p>
           <w:p>
             <w:pPr>
+              <w:spacing w:line="400" w:lineRule="exact"/>
               <w:jc w:val="center"/>
               <w:rPr>
                 <w:rFonts w:ascii="仿宋" w:eastAsia="仿宋" w:hAnsi="仿宋"/>
@@ -594,7 +605,7 @@
         </w:tc>
         <w:tc>
           <w:tcPr>
-            <w:tcW w:w="1832" w:type="dxa"/>
+            <w:tcW w:w="1801" w:type="dxa"/>
             <w:tcBorders>
               <w:top w:val="single" w:sz="8" w:space="0" w:color="auto"/>
               <w:left w:val="single" w:sz="8" w:space="0" w:color="auto"/>
@@ -605,6 +616,7 @@
           </w:tcPr>
           <w:p>
             <w:pPr>
+              <w:spacing w:line="400" w:lineRule="exact"/>
               <w:jc w:val="center"/>
               <w:rPr>
                 <w:rFonts w:eastAsia="仿宋_GB2312"/>
@@ -626,6 +638,7 @@
           </w:tcPr>
           <w:p>
             <w:pPr>
+              <w:spacing w:line="400" w:lineRule="exact"/>
               <w:jc w:val="center"/>
               <w:rPr>
                 <w:rFonts w:ascii="仿宋" w:eastAsia="仿宋" w:hAnsi="仿宋"/>
@@ -664,6 +677,7 @@
           </w:tcPr>
           <w:p>
             <w:pPr>
+              <w:spacing w:line="400" w:lineRule="exact"/>
               <w:jc w:val="center"/>
               <w:rPr>
                 <w:rFonts w:eastAsia="仿宋"/>
@@ -675,7 +689,7 @@
         </w:tc>
         <w:tc>
           <w:tcPr>
-            <w:tcW w:w="1523" w:type="dxa"/>
+            <w:tcW w:w="1353" w:type="dxa"/>
             <w:tcBorders>
               <w:top w:val="single" w:sz="8" w:space="0" w:color="auto"/>
               <w:left w:val="single" w:sz="8" w:space="0" w:color="auto"/>
@@ -686,6 +700,7 @@
           </w:tcPr>
           <w:p>
             <w:pPr>
+              <w:spacing w:line="400" w:lineRule="exact"/>
               <w:jc w:val="center"/>
               <w:rPr>
                 <w:rFonts w:eastAsia="仿宋"/>
@@ -705,7 +720,8 @@
         </w:tc>
         <w:tc>
           <w:tcPr>
-            <w:tcW w:w="3210" w:type="dxa"/>
+            <w:tcW w:w="3380" w:type="dxa"/>
+            <w:gridSpan w:val="2"/>
             <w:tcBorders>
               <w:top w:val="single" w:sz="8" w:space="0" w:color="auto"/>
               <w:left w:val="single" w:sz="8" w:space="0" w:color="auto"/>
@@ -716,6 +732,7 @@
           </w:tcPr>
           <w:p>
             <w:pPr>
+              <w:spacing w:line="400" w:lineRule="exact"/>
               <w:jc w:val="center"/>
               <w:rPr>
                 <w:rFonts w:eastAsia="仿宋"/>
@@ -733,8 +750,7 @@
         </w:trPr>
         <w:tc>
           <w:tcPr>
-            <w:tcW w:w="1380" w:type="dxa"/>
-            <w:gridSpan w:val="2"/>
+            <w:tcW w:w="1411" w:type="dxa"/>
             <w:tcBorders>
               <w:top w:val="single" w:sz="8" w:space="0" w:color="auto"/>
               <w:left w:val="single" w:sz="8" w:space="0" w:color="auto"/>
@@ -745,8 +761,28 @@
           </w:tcPr>
           <w:p>
             <w:pPr>
+              <w:spacing w:line="400" w:lineRule="exact"/>
               <w:jc w:val="center"/>
               <w:rPr>
+                <w:rFonts w:ascii="仿宋" w:eastAsia="仿宋" w:hAnsi="仿宋" w:hint="eastAsia"/>
+                <w:b/>
+                <w:sz w:val="24"/>
+              </w:rPr>
+            </w:pPr>
+            <w:r>
+              <w:rPr>
+                <w:rFonts w:ascii="仿宋" w:eastAsia="仿宋" w:hAnsi="仿宋" w:hint="eastAsia"/>
+                <w:b/>
+                <w:sz w:val="24"/>
+              </w:rPr>
+              <w:t>家庭/个人特殊情况</w:t>
+            </w:r>
+          </w:p>
+          <w:p>
+            <w:pPr>
+              <w:spacing w:line="400" w:lineRule="exact"/>
+              <w:jc w:val="center"/>
+              <w:rPr>
                 <w:rFonts w:ascii="仿宋" w:eastAsia="仿宋" w:hAnsi="仿宋"/>
                 <w:b/>
                 <w:sz w:val="24"/>
@@ -756,16 +792,17 @@
               <w:rPr>
                 <w:rFonts w:ascii="仿宋" w:eastAsia="仿宋" w:hAnsi="仿宋" w:hint="eastAsia"/>
                 <w:b/>
-                <w:sz w:val="24"/>
-              </w:rPr>
-              <w:t>家庭/个人特殊情况</w:t>
+                <w:sz w:val="22"/>
+                <w:szCs w:val="22"/>
+              </w:rPr>
+              <w:t>（需有民政部门凭证）</w:t>
             </w:r>
           </w:p>
         </w:tc>
         <w:tc>
           <w:tcPr>
-            <w:tcW w:w="8908" w:type="dxa"/>
-            <w:gridSpan w:val="5"/>
+            <w:tcW w:w="8877" w:type="dxa"/>
+            <w:gridSpan w:val="6"/>
             <w:tcBorders>
               <w:top w:val="single" w:sz="8" w:space="0" w:color="auto"/>
               <w:left w:val="single" w:sz="8" w:space="0" w:color="auto"/>
@@ -776,9 +813,9 @@
           </w:tcPr>
           <w:p>
             <w:pPr>
-              <w:spacing w:line="300" w:lineRule="auto"/>
-              <w:rPr>
-                <w:rFonts w:eastAsia="仿宋"/>
+              <w:spacing w:line="400" w:lineRule="exact"/>
+              <w:rPr>
+                <w:rFonts w:eastAsia="仿宋" w:hint="eastAsia"/>
                 <w:bCs/>
                 <w:sz w:val="24"/>
               </w:rPr>
@@ -797,7 +834,7 @@
                 <w:bCs/>
                 <w:sz w:val="24"/>
               </w:rPr>
-              <w:t>脱贫家庭（原建档立卡家庭）</w:t>
+              <w:t>脱贫家庭学生</w:t>
             </w:r>
             <w:r>
               <w:rPr>
@@ -821,7 +858,7 @@
                 <w:bCs/>
                 <w:sz w:val="24"/>
               </w:rPr>
-              <w:t>脱贫不稳定家庭</w:t>
+              <w:t>脱贫不稳定家庭学生</w:t>
             </w:r>
             <w:r>
               <w:rPr>
@@ -845,18 +882,16 @@
                 <w:bCs/>
                 <w:sz w:val="24"/>
               </w:rPr>
-              <w:t>边缘易致贫家庭</w:t>
-            </w:r>
-          </w:p>
-          <w:p>
-            <w:pPr>
-              <w:spacing w:line="300" w:lineRule="auto"/>
-              <w:rPr>
-                <w:rFonts w:eastAsia="仿宋"/>
-                <w:bCs/>
-                <w:sz w:val="24"/>
-              </w:rPr>
-            </w:pPr>
+              <w:t>边缘易致贫家庭学生</w:t>
+            </w:r>
+            <w:r>
+              <w:rPr>
+                <w:rFonts w:eastAsia="仿宋"/>
+                <w:bCs/>
+                <w:sz w:val="24"/>
+              </w:rPr>
+              <w:t xml:space="preserve">  </w:t>
+            </w:r>
             <w:r>
               <w:rPr>
                 <w:rFonts w:eastAsia="仿宋" w:hint="eastAsia"/>
@@ -865,16 +900,38 @@
               </w:rPr>
               <w:sym w:font="Wingdings 2" w:char="00A3"/>
             </w:r>
-            <w:proofErr w:type="gramStart"/>
-            <w:r>
-              <w:rPr>
-                <w:rFonts w:eastAsia="仿宋" w:hint="eastAsia"/>
-                <w:bCs/>
-                <w:sz w:val="24"/>
-              </w:rPr>
-              <w:t>城乡低保家庭</w:t>
-            </w:r>
-            <w:proofErr w:type="gramEnd"/>
+            <w:r>
+              <w:rPr>
+                <w:rFonts w:eastAsia="仿宋" w:hint="eastAsia"/>
+                <w:bCs/>
+                <w:sz w:val="24"/>
+              </w:rPr>
+              <w:t>突发严重困难家庭学生</w:t>
+            </w:r>
+            <w:r>
+              <w:rPr>
+                <w:rFonts w:eastAsia="仿宋" w:hint="eastAsia"/>
+                <w:bCs/>
+                <w:sz w:val="24"/>
+              </w:rPr>
+              <w:t xml:space="preserve">  </w:t>
+            </w:r>
+            <w:r>
+              <w:rPr>
+                <w:rFonts w:eastAsia="仿宋" w:hint="eastAsia"/>
+                <w:bCs/>
+                <w:sz w:val="24"/>
+              </w:rPr>
+              <w:sym w:font="Wingdings 2" w:char="00A3"/>
+            </w:r>
+            <w:r>
+              <w:rPr>
+                <w:rFonts w:eastAsia="仿宋" w:hint="eastAsia"/>
+                <w:bCs/>
+                <w:sz w:val="24"/>
+              </w:rPr>
+              <w:t>低保家庭学生</w:t>
+            </w:r>
             <w:r>
               <w:rPr>
                 <w:rFonts w:eastAsia="仿宋"/>
@@ -905,7 +962,7 @@
                 <w:bCs/>
                 <w:sz w:val="24"/>
               </w:rPr>
-              <w:t>烈士优抚家庭</w:t>
+              <w:t>低保边缘家庭学生</w:t>
             </w:r>
             <w:r>
               <w:rPr>
@@ -929,6 +986,105 @@
                 <w:bCs/>
                 <w:sz w:val="24"/>
               </w:rPr>
+              <w:t>特困</w:t>
+            </w:r>
+            <w:r>
+              <w:rPr>
+                <w:rFonts w:eastAsia="仿宋" w:hint="eastAsia"/>
+                <w:bCs/>
+                <w:sz w:val="24"/>
+                <w:lang w:eastAsia="zh-Hans"/>
+              </w:rPr>
+              <w:t>救助</w:t>
+            </w:r>
+            <w:r>
+              <w:rPr>
+                <w:rFonts w:eastAsia="仿宋" w:hint="eastAsia"/>
+                <w:bCs/>
+                <w:sz w:val="24"/>
+              </w:rPr>
+              <w:t>供养学生</w:t>
+            </w:r>
+            <w:r>
+              <w:rPr>
+                <w:rFonts w:eastAsia="仿宋" w:hint="eastAsia"/>
+                <w:bCs/>
+                <w:sz w:val="24"/>
+              </w:rPr>
+              <w:t xml:space="preserve">  </w:t>
+            </w:r>
+          </w:p>
+          <w:p>
+            <w:pPr>
+              <w:spacing w:line="400" w:lineRule="exact"/>
+              <w:rPr>
+                <w:rFonts w:eastAsia="仿宋" w:hint="eastAsia"/>
+                <w:bCs/>
+                <w:sz w:val="24"/>
+              </w:rPr>
+            </w:pPr>
+            <w:r>
+              <w:rPr>
+                <w:rFonts w:eastAsia="仿宋" w:hint="eastAsia"/>
+                <w:bCs/>
+                <w:sz w:val="24"/>
+              </w:rPr>
+              <w:sym w:font="Wingdings 2" w:char="00A3"/>
+            </w:r>
+            <w:r>
+              <w:rPr>
+                <w:rFonts w:eastAsia="仿宋" w:hint="eastAsia"/>
+                <w:bCs/>
+                <w:sz w:val="24"/>
+              </w:rPr>
+              <w:t>刚性支出困难家庭学生</w:t>
+            </w:r>
+            <w:r>
+              <w:rPr>
+                <w:rFonts w:eastAsia="仿宋" w:hint="eastAsia"/>
+                <w:bCs/>
+                <w:sz w:val="24"/>
+              </w:rPr>
+              <w:t xml:space="preserve">  </w:t>
+            </w:r>
+            <w:r>
+              <w:rPr>
+                <w:rFonts w:eastAsia="仿宋" w:hint="eastAsia"/>
+                <w:bCs/>
+                <w:sz w:val="24"/>
+              </w:rPr>
+              <w:sym w:font="Wingdings 2" w:char="00A3"/>
+            </w:r>
+            <w:r>
+              <w:rPr>
+                <w:rFonts w:eastAsia="仿宋" w:hint="eastAsia"/>
+                <w:bCs/>
+                <w:sz w:val="24"/>
+              </w:rPr>
+              <w:t>其他低收入学生</w:t>
+            </w:r>
+            <w:r>
+              <w:rPr>
+                <w:rFonts w:eastAsia="仿宋" w:hint="eastAsia"/>
+                <w:bCs/>
+                <w:sz w:val="24"/>
+              </w:rPr>
+              <w:t xml:space="preserve">  </w:t>
+            </w:r>
+            <w:r>
+              <w:rPr>
+                <w:rFonts w:eastAsia="仿宋" w:hint="eastAsia"/>
+                <w:bCs/>
+                <w:sz w:val="24"/>
+              </w:rPr>
+              <w:sym w:font="Wingdings 2" w:char="00A3"/>
+            </w:r>
+            <w:r>
+              <w:rPr>
+                <w:rFonts w:eastAsia="仿宋" w:hint="eastAsia"/>
+                <w:bCs/>
+                <w:sz w:val="24"/>
+              </w:rPr>
               <w:t>孤儿</w:t>
             </w:r>
             <w:r>
@@ -952,6 +1108,41 @@
                 <w:rFonts w:eastAsia="仿宋" w:hint="eastAsia"/>
                 <w:bCs/>
                 <w:sz w:val="24"/>
+                <w:lang w:eastAsia="zh-Hans"/>
+              </w:rPr>
+              <w:t>事实无人抚养学生</w:t>
+            </w:r>
+            <w:r>
+              <w:rPr>
+                <w:rFonts w:eastAsia="仿宋" w:hint="eastAsia"/>
+                <w:bCs/>
+                <w:sz w:val="24"/>
+              </w:rPr>
+              <w:t xml:space="preserve">  </w:t>
+            </w:r>
+          </w:p>
+          <w:p>
+            <w:pPr>
+              <w:spacing w:line="400" w:lineRule="exact"/>
+              <w:rPr>
+                <w:rFonts w:eastAsia="仿宋"/>
+                <w:bCs/>
+                <w:sz w:val="24"/>
+              </w:rPr>
+            </w:pPr>
+            <w:r>
+              <w:rPr>
+                <w:rFonts w:eastAsia="仿宋" w:hint="eastAsia"/>
+                <w:bCs/>
+                <w:sz w:val="24"/>
+              </w:rPr>
+              <w:sym w:font="Wingdings 2" w:char="00A3"/>
+            </w:r>
+            <w:r>
+              <w:rPr>
+                <w:rFonts w:eastAsia="仿宋" w:hint="eastAsia"/>
+                <w:bCs/>
+                <w:sz w:val="24"/>
               </w:rPr>
               <w:t>残疾学生</w:t>
             </w:r>
@@ -977,18 +1168,16 @@
                 <w:bCs/>
                 <w:sz w:val="24"/>
               </w:rPr>
-              <w:t>特困供养人员</w:t>
-            </w:r>
-          </w:p>
-          <w:p>
-            <w:pPr>
-              <w:spacing w:line="300" w:lineRule="auto"/>
-              <w:rPr>
-                <w:rFonts w:eastAsia="仿宋"/>
-                <w:bCs/>
-                <w:sz w:val="24"/>
-              </w:rPr>
-            </w:pPr>
+              <w:t>残疾人子女</w:t>
+            </w:r>
+            <w:r>
+              <w:rPr>
+                <w:rFonts w:eastAsia="仿宋" w:hint="eastAsia"/>
+                <w:bCs/>
+                <w:sz w:val="24"/>
+              </w:rPr>
+              <w:t xml:space="preserve">  </w:t>
+            </w:r>
             <w:r>
               <w:rPr>
                 <w:rFonts w:eastAsia="仿宋" w:hint="eastAsia"/>
@@ -1003,41 +1192,87 @@
                 <w:bCs/>
                 <w:sz w:val="24"/>
               </w:rPr>
-              <w:t>突发严重困难家庭</w:t>
-            </w:r>
-            <w:r>
-              <w:rPr>
-                <w:rFonts w:eastAsia="仿宋" w:hint="eastAsia"/>
-                <w:bCs/>
-                <w:sz w:val="24"/>
-              </w:rPr>
-              <w:t xml:space="preserve">  </w:t>
-            </w:r>
-            <w:r>
-              <w:rPr>
-                <w:rFonts w:eastAsia="仿宋" w:hint="eastAsia"/>
-                <w:bCs/>
-                <w:sz w:val="24"/>
-              </w:rPr>
-              <w:sym w:font="Wingdings 2" w:char="00A3"/>
-            </w:r>
-            <w:r>
-              <w:rPr>
-                <w:rFonts w:eastAsia="仿宋" w:hint="eastAsia"/>
-                <w:bCs/>
-                <w:sz w:val="24"/>
-              </w:rPr>
-              <w:t>其他</w:t>
-            </w:r>
-            <w:r>
-              <w:rPr>
-                <w:rFonts w:eastAsia="仿宋" w:hint="eastAsia"/>
-                <w:bCs/>
-                <w:sz w:val="24"/>
-                <w:u w:val="single"/>
-              </w:rPr>
-              <w:t xml:space="preserve">                     </w:t>
-            </w:r>
+              <w:t>烈士子女</w:t>
+            </w:r>
+          </w:p>
+          <w:p>
+            <w:pPr>
+              <w:spacing w:line="400" w:lineRule="exact"/>
+              <w:rPr>
+                <w:rFonts w:eastAsia="仿宋"/>
+                <w:bCs/>
+                <w:sz w:val="24"/>
+              </w:rPr>
+            </w:pPr>
+            <w:r>
+              <w:rPr>
+                <w:rFonts w:eastAsia="仿宋" w:hint="eastAsia"/>
+                <w:b/>
+                <w:sz w:val="24"/>
+              </w:rPr>
+              <w:t>注：以上类型均需有民政、扶贫、残联等部门认证材料，如无认证请勿勾选。</w:t>
+            </w:r>
+          </w:p>
+        </w:tc>
+      </w:tr>
+      <w:tr>
+        <w:trPr>
+          <w:trHeight w:val="582"/>
+          <w:jc w:val="center"/>
+        </w:trPr>
+        <w:tc>
+          <w:tcPr>
+            <w:tcW w:w="1411" w:type="dxa"/>
+            <w:tcBorders>
+              <w:top w:val="single" w:sz="8" w:space="0" w:color="auto"/>
+              <w:left w:val="single" w:sz="8" w:space="0" w:color="auto"/>
+              <w:bottom w:val="single" w:sz="8" w:space="0" w:color="auto"/>
+              <w:right w:val="single" w:sz="8" w:space="0" w:color="auto"/>
+            </w:tcBorders>
+            <w:vAlign w:val="center"/>
+          </w:tcPr>
+          <w:p>
+            <w:pPr>
+              <w:spacing w:line="400" w:lineRule="exact"/>
+              <w:jc w:val="center"/>
+              <w:rPr>
+                <w:rFonts w:ascii="仿宋" w:eastAsia="仿宋" w:hAnsi="仿宋" w:hint="eastAsia"/>
+                <w:b/>
+                <w:sz w:val="24"/>
+              </w:rPr>
+            </w:pPr>
+            <w:r>
+              <w:rPr>
+                <w:rFonts w:ascii="仿宋" w:eastAsia="仿宋" w:hAnsi="仿宋" w:hint="eastAsia"/>
+                <w:b/>
+                <w:sz w:val="24"/>
+                <w:lang w:eastAsia="zh-Hans"/>
+              </w:rPr>
+              <w:t>家庭住址</w:t>
+            </w:r>
+          </w:p>
+        </w:tc>
+        <w:tc>
+          <w:tcPr>
+            <w:tcW w:w="8877" w:type="dxa"/>
+            <w:gridSpan w:val="6"/>
+            <w:tcBorders>
+              <w:top w:val="single" w:sz="8" w:space="0" w:color="auto"/>
+              <w:left w:val="single" w:sz="8" w:space="0" w:color="auto"/>
+              <w:bottom w:val="single" w:sz="8" w:space="0" w:color="auto"/>
+              <w:right w:val="single" w:sz="8" w:space="0" w:color="auto"/>
+            </w:tcBorders>
+            <w:vAlign w:val="center"/>
+          </w:tcPr>
+          <w:p>
+            <w:pPr>
+              <w:spacing w:line="400" w:lineRule="exact"/>
+              <w:rPr>
+                <w:rFonts w:eastAsia="仿宋" w:hint="eastAsia"/>
+                <w:bCs/>
+                <w:sz w:val="24"/>
+              </w:rPr>
+            </w:pPr>
           </w:p>
         </w:tc>
       </w:tr>
@@ -1048,8 +1283,7 @@
         </w:trPr>
         <w:tc>
           <w:tcPr>
-            <w:tcW w:w="1380" w:type="dxa"/>
-            <w:gridSpan w:val="2"/>
+            <w:tcW w:w="1411" w:type="dxa"/>
             <w:tcBorders>
               <w:top w:val="single" w:sz="8" w:space="0" w:color="auto"/>
               <w:left w:val="single" w:sz="8" w:space="0" w:color="auto"/>
@@ -1060,11 +1294,13 @@
           </w:tcPr>
           <w:p>
             <w:pPr>
+              <w:spacing w:line="400" w:lineRule="exact"/>
               <w:jc w:val="center"/>
               <w:rPr>
                 <w:rFonts w:ascii="仿宋" w:eastAsia="仿宋" w:hAnsi="仿宋"/>
                 <w:b/>
                 <w:sz w:val="24"/>
+                <w:lang w:eastAsia="zh-Hans"/>
               </w:rPr>
             </w:pPr>
             <w:r>
@@ -1073,13 +1309,14 @@
                 <w:b/>
                 <w:sz w:val="24"/>
               </w:rPr>
-              <w:t>户籍地</w:t>
+              <w:t>到校方式</w:t>
             </w:r>
           </w:p>
         </w:tc>
         <w:tc>
           <w:tcPr>
-            <w:tcW w:w="1832" w:type="dxa"/>
+            <w:tcW w:w="5497" w:type="dxa"/>
+            <w:gridSpan w:val="4"/>
             <w:tcBorders>
               <w:top w:val="single" w:sz="8" w:space="0" w:color="auto"/>
               <w:left w:val="single" w:sz="8" w:space="0" w:color="auto"/>
@@ -1090,17 +1327,208 @@
           </w:tcPr>
           <w:p>
             <w:pPr>
-              <w:jc w:val="center"/>
+              <w:spacing w:line="400" w:lineRule="exact"/>
+              <w:jc w:val="left"/>
+              <w:rPr>
+                <w:rFonts w:eastAsia="仿宋" w:hint="eastAsia"/>
+                <w:bCs/>
+                <w:sz w:val="24"/>
+              </w:rPr>
+            </w:pPr>
+            <w:r>
+              <w:rPr>
+                <w:rFonts w:eastAsia="仿宋" w:hint="eastAsia"/>
+                <w:bCs/>
+                <w:sz w:val="24"/>
+              </w:rPr>
+              <w:sym w:font="Wingdings 2" w:char="00A3"/>
+            </w:r>
+            <w:r>
+              <w:rPr>
+                <w:rFonts w:eastAsia="仿宋" w:hint="eastAsia"/>
+                <w:bCs/>
+                <w:sz w:val="24"/>
+              </w:rPr>
+              <w:t>飞机</w:t>
+            </w:r>
+            <w:r>
+              <w:rPr>
+                <w:rFonts w:eastAsia="仿宋"/>
+                <w:bCs/>
+                <w:sz w:val="24"/>
+              </w:rPr>
+              <w:t xml:space="preserve">  </w:t>
+            </w:r>
+            <w:r>
+              <w:rPr>
+                <w:rFonts w:eastAsia="仿宋" w:hint="eastAsia"/>
+                <w:bCs/>
+                <w:sz w:val="24"/>
+              </w:rPr>
+              <w:sym w:font="Wingdings 2" w:char="00A3"/>
+            </w:r>
+            <w:r>
+              <w:rPr>
+                <w:rFonts w:eastAsia="仿宋" w:hint="eastAsia"/>
+                <w:bCs/>
+                <w:sz w:val="24"/>
+              </w:rPr>
+              <w:t>高铁</w:t>
+            </w:r>
+            <w:r>
+              <w:rPr>
+                <w:rFonts w:eastAsia="仿宋" w:hint="eastAsia"/>
+                <w:bCs/>
+                <w:sz w:val="24"/>
+              </w:rPr>
+              <w:t>/</w:t>
+            </w:r>
+            <w:r>
+              <w:rPr>
+                <w:rFonts w:eastAsia="仿宋" w:hint="eastAsia"/>
+                <w:bCs/>
+                <w:sz w:val="24"/>
+              </w:rPr>
+              <w:t>动车</w:t>
+            </w:r>
+            <w:r>
+              <w:rPr>
+                <w:rFonts w:eastAsia="仿宋" w:hint="eastAsia"/>
+                <w:bCs/>
+                <w:sz w:val="24"/>
+              </w:rPr>
+              <w:t xml:space="preserve">  </w:t>
+            </w:r>
+            <w:r>
+              <w:rPr>
+                <w:rFonts w:eastAsia="仿宋" w:hint="eastAsia"/>
+                <w:bCs/>
+                <w:sz w:val="24"/>
+              </w:rPr>
+              <w:sym w:font="Wingdings 2" w:char="00A3"/>
+            </w:r>
+            <w:r>
+              <w:rPr>
+                <w:rFonts w:eastAsia="仿宋" w:hint="eastAsia"/>
+                <w:bCs/>
+                <w:sz w:val="24"/>
+              </w:rPr>
+              <w:t>客车</w:t>
+            </w:r>
+            <w:r>
+              <w:rPr>
+                <w:rFonts w:eastAsia="仿宋" w:hint="eastAsia"/>
+                <w:bCs/>
+                <w:sz w:val="24"/>
+              </w:rPr>
+              <w:t xml:space="preserve">  </w:t>
+            </w:r>
+            <w:r>
+              <w:rPr>
+                <w:rFonts w:eastAsia="仿宋" w:hint="eastAsia"/>
+                <w:bCs/>
+                <w:sz w:val="24"/>
+              </w:rPr>
+              <w:sym w:font="Wingdings 2" w:char="00A3"/>
+            </w:r>
+            <w:r>
+              <w:rPr>
+                <w:rFonts w:eastAsia="仿宋" w:hint="eastAsia"/>
+                <w:bCs/>
+                <w:sz w:val="24"/>
+              </w:rPr>
+              <w:t>普列硬座</w:t>
+            </w:r>
+            <w:r>
+              <w:rPr>
+                <w:rFonts w:eastAsia="仿宋" w:hint="eastAsia"/>
+                <w:bCs/>
+                <w:sz w:val="24"/>
+              </w:rPr>
+              <w:t xml:space="preserve">  </w:t>
+            </w:r>
+          </w:p>
+          <w:p>
+            <w:pPr>
+              <w:spacing w:line="400" w:lineRule="exact"/>
+              <w:jc w:val="left"/>
               <w:rPr>
                 <w:rFonts w:eastAsia="仿宋_GB2312"/>
                 <w:sz w:val="24"/>
               </w:rPr>
             </w:pPr>
+            <w:r>
+              <w:rPr>
+                <w:rFonts w:eastAsia="仿宋" w:hint="eastAsia"/>
+                <w:bCs/>
+                <w:sz w:val="24"/>
+              </w:rPr>
+              <w:sym w:font="Wingdings 2" w:char="00A3"/>
+            </w:r>
+            <w:r>
+              <w:rPr>
+                <w:rFonts w:eastAsia="仿宋" w:hint="eastAsia"/>
+                <w:bCs/>
+                <w:sz w:val="24"/>
+              </w:rPr>
+              <w:t>普列卧铺</w:t>
+            </w:r>
+            <w:r>
+              <w:rPr>
+                <w:rFonts w:eastAsia="仿宋" w:hint="eastAsia"/>
+                <w:bCs/>
+                <w:sz w:val="24"/>
+              </w:rPr>
+              <w:t xml:space="preserve">  </w:t>
+            </w:r>
+            <w:r>
+              <w:rPr>
+                <w:rFonts w:eastAsia="仿宋" w:hint="eastAsia"/>
+                <w:bCs/>
+                <w:sz w:val="24"/>
+              </w:rPr>
+              <w:sym w:font="Wingdings 2" w:char="00A3"/>
+            </w:r>
+            <w:r>
+              <w:rPr>
+                <w:rFonts w:eastAsia="仿宋" w:hint="eastAsia"/>
+                <w:bCs/>
+                <w:sz w:val="24"/>
+              </w:rPr>
+              <w:t>其他</w:t>
+            </w:r>
+            <w:r>
+              <w:rPr>
+                <w:rFonts w:eastAsia="仿宋" w:hint="eastAsia"/>
+                <w:bCs/>
+                <w:sz w:val="24"/>
+                <w:u w:val="single"/>
+              </w:rPr>
+              <w:t xml:space="preserve">   </w:t>
+            </w:r>
+            <w:r>
+              <w:rPr>
+                <w:rFonts w:eastAsia="仿宋"/>
+                <w:bCs/>
+                <w:sz w:val="24"/>
+                <w:u w:val="single"/>
+              </w:rPr>
+              <w:t xml:space="preserve">                </w:t>
+            </w:r>
+            <w:r>
+              <w:rPr>
+                <w:rFonts w:eastAsia="仿宋" w:hint="eastAsia"/>
+                <w:bCs/>
+                <w:sz w:val="24"/>
+                <w:u w:val="single"/>
+              </w:rPr>
+              <w:t xml:space="preserve"> </w:t>
+            </w:r>
           </w:p>
         </w:tc>
         <w:tc>
           <w:tcPr>
-            <w:tcW w:w="1248" w:type="dxa"/>
+            <w:tcW w:w="1453" w:type="dxa"/>
             <w:tcBorders>
               <w:top w:val="single" w:sz="8" w:space="0" w:color="auto"/>
               <w:left w:val="single" w:sz="8" w:space="0" w:color="auto"/>
@@ -1111,26 +1539,31 @@
           </w:tcPr>
           <w:p>
             <w:pPr>
+              <w:spacing w:line="400" w:lineRule="exact"/>
               <w:jc w:val="center"/>
               <w:rPr>
                 <w:rFonts w:eastAsia="仿宋_GB2312"/>
-                <w:sz w:val="24"/>
-              </w:rPr>
-            </w:pPr>
-            <w:r>
-              <w:rPr>
-                <w:rFonts w:ascii="仿宋" w:eastAsia="仿宋" w:hAnsi="仿宋" w:hint="eastAsia"/>
-                <w:b/>
-                <w:sz w:val="24"/>
-              </w:rPr>
-              <w:t>到校方式</w:t>
+                <w:b/>
+                <w:bCs/>
+                <w:sz w:val="24"/>
+                <w:lang w:eastAsia="zh-Hans"/>
+              </w:rPr>
+            </w:pPr>
+            <w:r>
+              <w:rPr>
+                <w:rFonts w:eastAsia="仿宋_GB2312" w:hint="eastAsia"/>
+                <w:b/>
+                <w:bCs/>
+                <w:sz w:val="24"/>
+                <w:lang w:eastAsia="zh-Hans"/>
+              </w:rPr>
+              <w:t>同行家人</w:t>
             </w:r>
           </w:p>
         </w:tc>
         <w:tc>
           <w:tcPr>
-            <w:tcW w:w="5828" w:type="dxa"/>
-            <w:gridSpan w:val="3"/>
+            <w:tcW w:w="1927" w:type="dxa"/>
             <w:tcBorders>
               <w:top w:val="single" w:sz="8" w:space="0" w:color="auto"/>
               <w:left w:val="single" w:sz="8" w:space="0" w:color="auto"/>
@@ -1141,7 +1574,7 @@
           </w:tcPr>
           <w:p>
             <w:pPr>
-              <w:spacing w:line="300" w:lineRule="auto"/>
+              <w:spacing w:line="400" w:lineRule="exact"/>
               <w:jc w:val="left"/>
               <w:rPr>
                 <w:rFonts w:eastAsia="仿宋"/>
@@ -1149,185 +1582,13 @@
                 <w:sz w:val="24"/>
               </w:rPr>
             </w:pPr>
-            <w:r>
-              <w:rPr>
-                <w:rFonts w:eastAsia="仿宋" w:hint="eastAsia"/>
-                <w:bCs/>
-                <w:sz w:val="24"/>
-              </w:rPr>
-              <w:sym w:font="Wingdings 2" w:char="00A3"/>
-            </w:r>
-            <w:r>
-              <w:rPr>
-                <w:rFonts w:eastAsia="仿宋" w:hint="eastAsia"/>
-                <w:bCs/>
-                <w:sz w:val="24"/>
-              </w:rPr>
-              <w:t>飞机</w:t>
-            </w:r>
-            <w:r>
-              <w:rPr>
-                <w:rFonts w:eastAsia="仿宋"/>
-                <w:bCs/>
-                <w:sz w:val="24"/>
-              </w:rPr>
-              <w:t xml:space="preserve">  </w:t>
-            </w:r>
-            <w:r>
-              <w:rPr>
-                <w:rFonts w:eastAsia="仿宋" w:hint="eastAsia"/>
-                <w:bCs/>
-                <w:sz w:val="24"/>
-              </w:rPr>
-              <w:sym w:font="Wingdings 2" w:char="00A3"/>
-            </w:r>
-            <w:r>
-              <w:rPr>
-                <w:rFonts w:eastAsia="仿宋" w:hint="eastAsia"/>
-                <w:bCs/>
-                <w:sz w:val="24"/>
-              </w:rPr>
-              <w:t>高铁</w:t>
-            </w:r>
-            <w:r>
-              <w:rPr>
-                <w:rFonts w:eastAsia="仿宋" w:hint="eastAsia"/>
-                <w:bCs/>
-                <w:sz w:val="24"/>
-              </w:rPr>
-              <w:t>/</w:t>
-            </w:r>
-            <w:r>
-              <w:rPr>
-                <w:rFonts w:eastAsia="仿宋" w:hint="eastAsia"/>
-                <w:bCs/>
-                <w:sz w:val="24"/>
-              </w:rPr>
-              <w:t>动车</w:t>
-            </w:r>
-            <w:r>
-              <w:rPr>
-                <w:rFonts w:eastAsia="仿宋" w:hint="eastAsia"/>
-                <w:bCs/>
-                <w:sz w:val="24"/>
-              </w:rPr>
-              <w:t xml:space="preserve">  </w:t>
-            </w:r>
-            <w:r>
-              <w:rPr>
-                <w:rFonts w:eastAsia="仿宋" w:hint="eastAsia"/>
-                <w:bCs/>
-                <w:sz w:val="24"/>
-              </w:rPr>
-              <w:sym w:font="Wingdings 2" w:char="00A3"/>
-            </w:r>
-            <w:r>
-              <w:rPr>
-                <w:rFonts w:eastAsia="仿宋" w:hint="eastAsia"/>
-                <w:bCs/>
-                <w:sz w:val="24"/>
-              </w:rPr>
-              <w:t>客车</w:t>
-            </w:r>
-            <w:r>
-              <w:rPr>
-                <w:rFonts w:eastAsia="仿宋" w:hint="eastAsia"/>
-                <w:bCs/>
-                <w:sz w:val="24"/>
-              </w:rPr>
-              <w:t xml:space="preserve">  </w:t>
-            </w:r>
-            <w:r>
-              <w:rPr>
-                <w:rFonts w:eastAsia="仿宋" w:hint="eastAsia"/>
-                <w:bCs/>
-                <w:sz w:val="24"/>
-              </w:rPr>
-              <w:sym w:font="Wingdings 2" w:char="00A3"/>
-            </w:r>
-            <w:r>
-              <w:rPr>
-                <w:rFonts w:eastAsia="仿宋" w:hint="eastAsia"/>
-                <w:bCs/>
-                <w:sz w:val="24"/>
-              </w:rPr>
-              <w:t>普列硬座</w:t>
-            </w:r>
-            <w:r>
-              <w:rPr>
-                <w:rFonts w:eastAsia="仿宋" w:hint="eastAsia"/>
-                <w:bCs/>
-                <w:sz w:val="24"/>
-              </w:rPr>
-              <w:t xml:space="preserve">  </w:t>
-            </w:r>
-          </w:p>
-          <w:p>
-            <w:pPr>
-              <w:spacing w:line="300" w:lineRule="auto"/>
-              <w:jc w:val="left"/>
-              <w:rPr>
-                <w:rFonts w:eastAsia="仿宋"/>
-                <w:bCs/>
-                <w:sz w:val="24"/>
-              </w:rPr>
-            </w:pPr>
-            <w:r>
-              <w:rPr>
-                <w:rFonts w:eastAsia="仿宋" w:hint="eastAsia"/>
-                <w:bCs/>
-                <w:sz w:val="24"/>
-              </w:rPr>
-              <w:sym w:font="Wingdings 2" w:char="00A3"/>
-            </w:r>
-            <w:r>
-              <w:rPr>
-                <w:rFonts w:eastAsia="仿宋" w:hint="eastAsia"/>
-                <w:bCs/>
-                <w:sz w:val="24"/>
-              </w:rPr>
-              <w:t>普列卧铺</w:t>
-            </w:r>
-            <w:r>
-              <w:rPr>
-                <w:rFonts w:eastAsia="仿宋" w:hint="eastAsia"/>
-                <w:bCs/>
-                <w:sz w:val="24"/>
-              </w:rPr>
-              <w:t xml:space="preserve">  </w:t>
-            </w:r>
-            <w:r>
-              <w:rPr>
-                <w:rFonts w:eastAsia="仿宋" w:hint="eastAsia"/>
-                <w:bCs/>
-                <w:sz w:val="24"/>
-              </w:rPr>
-              <w:sym w:font="Wingdings 2" w:char="00A3"/>
-            </w:r>
-            <w:r>
-              <w:rPr>
-                <w:rFonts w:eastAsia="仿宋" w:hint="eastAsia"/>
-                <w:bCs/>
-                <w:sz w:val="24"/>
-              </w:rPr>
-              <w:t>其他</w:t>
-            </w:r>
-            <w:r>
-              <w:rPr>
-                <w:rFonts w:eastAsia="仿宋" w:hint="eastAsia"/>
-                <w:bCs/>
-                <w:sz w:val="24"/>
-                <w:u w:val="single"/>
-              </w:rPr>
-              <w:t xml:space="preserve">                    </w:t>
-            </w:r>
           </w:p>
         </w:tc>
       </w:tr>
       <w:tr>
         <w:trPr>
           <w:cantSplit/>
-          <w:trHeight w:val="4027"/>
+          <w:trHeight w:val="3289"/>
           <w:jc w:val="center"/>
         </w:trPr>
         <w:tc>
@@ -1343,7 +1604,7 @@
           </w:tcPr>
           <w:p>
             <w:pPr>
-              <w:spacing w:beforeLines="50" w:before="156"/>
+              <w:spacing w:beforeLines="50" w:before="156" w:line="400" w:lineRule="exact"/>
               <w:ind w:leftChars="200" w:left="420" w:rightChars="200" w:right="420"/>
               <w:jc w:val="center"/>
               <w:rPr>
@@ -1365,54 +1626,41 @@
           </w:p>
           <w:p>
             <w:pPr>
+              <w:spacing w:line="400" w:lineRule="exact"/>
               <w:ind w:rightChars="200" w:right="420"/>
               <w:rPr>
                 <w:rFonts w:eastAsia="仿宋"/>
-                <w:sz w:val="24"/>
-              </w:rPr>
-            </w:pPr>
-          </w:p>
-          <w:p>
-            <w:pPr>
+                <w:b/>
+                <w:sz w:val="24"/>
+              </w:rPr>
+            </w:pPr>
+          </w:p>
+          <w:p>
+            <w:pPr>
+              <w:spacing w:line="400" w:lineRule="exact"/>
               <w:ind w:rightChars="200" w:right="420"/>
               <w:rPr>
                 <w:rFonts w:eastAsia="仿宋"/>
-                <w:sz w:val="24"/>
-              </w:rPr>
-            </w:pPr>
-          </w:p>
-          <w:p>
-            <w:pPr>
+                <w:b/>
+                <w:sz w:val="24"/>
+              </w:rPr>
+            </w:pPr>
+          </w:p>
+          <w:p>
+            <w:pPr>
+              <w:spacing w:line="400" w:lineRule="exact"/>
               <w:ind w:rightChars="200" w:right="420"/>
               <w:rPr>
                 <w:rFonts w:eastAsia="仿宋"/>
-                <w:sz w:val="24"/>
-              </w:rPr>
-            </w:pPr>
-          </w:p>
-          <w:p>
-            <w:pPr>
-              <w:ind w:rightChars="200" w:right="420"/>
-              <w:rPr>
-                <w:rFonts w:eastAsia="仿宋"/>
-                <w:b/>
-                <w:sz w:val="24"/>
-              </w:rPr>
-            </w:pPr>
-          </w:p>
-          <w:p>
-            <w:pPr>
-              <w:ind w:rightChars="200" w:right="420"/>
-              <w:rPr>
-                <w:rFonts w:eastAsia="仿宋"/>
-                <w:b/>
-                <w:sz w:val="24"/>
-              </w:rPr>
-            </w:pPr>
-          </w:p>
-          <w:p>
-            <w:pPr>
-              <w:ind w:rightChars="200" w:right="420" w:firstLineChars="200" w:firstLine="482"/>
+                <w:b/>
+                <w:sz w:val="24"/>
+              </w:rPr>
+            </w:pPr>
+          </w:p>
+          <w:p>
+            <w:pPr>
+              <w:spacing w:line="400" w:lineRule="exact"/>
+              <w:ind w:rightChars="200" w:right="420" w:firstLineChars="200" w:firstLine="489"/>
               <w:rPr>
                 <w:rFonts w:eastAsia="仿宋"/>
                 <w:sz w:val="24"/>
@@ -1437,6 +1685,7 @@
           </w:p>
           <w:p>
             <w:pPr>
+              <w:spacing w:line="400" w:lineRule="exact"/>
               <w:ind w:leftChars="200" w:left="420" w:rightChars="200" w:right="420" w:firstLineChars="200" w:firstLine="480"/>
               <w:rPr>
                 <w:rFonts w:eastAsia="仿宋"/>
@@ -1453,8 +1702,8 @@
           </w:p>
           <w:p>
             <w:pPr>
-              <w:spacing w:beforeLines="100" w:before="312" w:afterLines="100" w:after="312"/>
-              <w:ind w:leftChars="200" w:left="420" w:rightChars="200" w:right="420" w:firstLineChars="1950" w:firstLine="4698"/>
+              <w:spacing w:beforeLines="100" w:before="312" w:afterLines="100" w:after="312" w:line="400" w:lineRule="exact"/>
+              <w:ind w:leftChars="200" w:left="420" w:rightChars="200" w:right="420" w:firstLineChars="1950" w:firstLine="4771"/>
               <w:rPr>
                 <w:rFonts w:eastAsia="仿宋"/>
                 <w:sz w:val="24"/>
@@ -1486,7 +1735,7 @@
         </w:trPr>
         <w:tc>
           <w:tcPr>
-            <w:tcW w:w="1113" w:type="dxa"/>
+            <w:tcW w:w="1411" w:type="dxa"/>
             <w:vMerge w:val="restart"/>
             <w:tcBorders>
               <w:top w:val="single" w:sz="8" w:space="0" w:color="auto"/>
@@ -1494,18 +1743,18 @@
               <w:bottom w:val="single" w:sz="8" w:space="0" w:color="auto"/>
               <w:right w:val="single" w:sz="4" w:space="0" w:color="auto"/>
             </w:tcBorders>
-            <w:textDirection w:val="tbRlV"/>
             <w:vAlign w:val="center"/>
           </w:tcPr>
           <w:p>
             <w:pPr>
-              <w:ind w:left="113" w:right="113"/>
+              <w:spacing w:line="400" w:lineRule="exact"/>
               <w:jc w:val="center"/>
               <w:rPr>
-                <w:rFonts w:eastAsia="黑体"/>
+                <w:rFonts w:eastAsia="黑体" w:hint="eastAsia"/>
                 <w:b/>
                 <w:sz w:val="28"/>
                 <w:szCs w:val="28"/>
+                <w:lang w:eastAsia="zh-Hans"/>
               </w:rPr>
             </w:pPr>
             <w:r>
@@ -1514,62 +1763,82 @@
                 <w:b/>
                 <w:sz w:val="28"/>
                 <w:szCs w:val="28"/>
+                <w:lang w:eastAsia="zh-Hans"/>
               </w:rPr>
               <w:t>学</w:t>
             </w:r>
-            <w:r>
-              <w:rPr>
-                <w:rFonts w:eastAsia="黑体"/>
+          </w:p>
+          <w:p>
+            <w:pPr>
+              <w:spacing w:line="400" w:lineRule="exact"/>
+              <w:jc w:val="center"/>
+              <w:rPr>
+                <w:rFonts w:eastAsia="黑体" w:hint="eastAsia"/>
                 <w:b/>
                 <w:sz w:val="28"/>
                 <w:szCs w:val="28"/>
-              </w:rPr>
-              <w:t xml:space="preserve">  </w:t>
-            </w:r>
-            <w:r>
+                <w:lang w:eastAsia="zh-Hans"/>
+              </w:rPr>
+            </w:pPr>
+          </w:p>
+          <w:p>
+            <w:pPr>
+              <w:spacing w:line="400" w:lineRule="exact"/>
+              <w:jc w:val="center"/>
               <w:rPr>
                 <w:rFonts w:eastAsia="黑体" w:hint="eastAsia"/>
                 <w:b/>
                 <w:sz w:val="28"/>
                 <w:szCs w:val="28"/>
-              </w:rPr>
-              <w:t>院</w:t>
-            </w:r>
-            <w:r>
-              <w:rPr>
-                <w:rFonts w:eastAsia="黑体"/>
+                <w:lang w:eastAsia="zh-Hans"/>
+              </w:rPr>
+            </w:pPr>
+            <w:r>
+              <w:rPr>
+                <w:rFonts w:eastAsia="黑体" w:hint="eastAsia"/>
                 <w:b/>
                 <w:sz w:val="28"/>
                 <w:szCs w:val="28"/>
-              </w:rPr>
-              <w:t xml:space="preserve">  </w:t>
-            </w:r>
-            <w:r>
+                <w:lang w:eastAsia="zh-Hans"/>
+              </w:rPr>
+              <w:lastRenderedPageBreak/>
+              <w:t>院</w:t>
+            </w:r>
+          </w:p>
+          <w:p>
+            <w:pPr>
+              <w:spacing w:line="400" w:lineRule="exact"/>
+              <w:jc w:val="center"/>
               <w:rPr>
                 <w:rFonts w:eastAsia="黑体" w:hint="eastAsia"/>
                 <w:b/>
                 <w:sz w:val="28"/>
                 <w:szCs w:val="28"/>
-              </w:rPr>
-              <w:t>（部）</w:t>
-            </w:r>
-            <w:r>
-              <w:rPr>
-                <w:rFonts w:eastAsia="黑体" w:hint="eastAsia"/>
+                <w:lang w:eastAsia="zh-Hans"/>
+              </w:rPr>
+            </w:pPr>
+          </w:p>
+          <w:p>
+            <w:pPr>
+              <w:spacing w:line="400" w:lineRule="exact"/>
+              <w:jc w:val="center"/>
+              <w:rPr>
+                <w:rFonts w:eastAsia="黑体"/>
                 <w:b/>
                 <w:sz w:val="28"/>
                 <w:szCs w:val="28"/>
-              </w:rPr>
-              <w:t xml:space="preserve"> </w:t>
-            </w:r>
+                <w:lang w:eastAsia="zh-Hans"/>
+              </w:rPr>
+            </w:pPr>
             <w:r>
               <w:rPr>
                 <w:rFonts w:eastAsia="黑体"/>
                 <w:b/>
                 <w:sz w:val="28"/>
                 <w:szCs w:val="28"/>
-              </w:rPr>
-              <w:t xml:space="preserve"> </w:t>
+                <w:lang w:eastAsia="zh-Hans"/>
+              </w:rPr>
+              <w:t>（</w:t>
             </w:r>
             <w:r>
               <w:rPr>
@@ -1577,8 +1846,9 @@
                 <w:b/>
                 <w:sz w:val="28"/>
                 <w:szCs w:val="28"/>
-              </w:rPr>
-              <w:t>意</w:t>
+                <w:lang w:eastAsia="zh-Hans"/>
+              </w:rPr>
+              <w:t>部</w:t>
             </w:r>
             <w:r>
               <w:rPr>
@@ -1586,15 +1856,79 @@
                 <w:b/>
                 <w:sz w:val="28"/>
                 <w:szCs w:val="28"/>
-              </w:rPr>
-              <w:t xml:space="preserve">  </w:t>
-            </w:r>
-            <w:r>
-              <w:rPr>
-                <w:rFonts w:eastAsia="黑体" w:hint="eastAsia"/>
+                <w:lang w:eastAsia="zh-Hans"/>
+              </w:rPr>
+              <w:t>）</w:t>
+            </w:r>
+          </w:p>
+          <w:p>
+            <w:pPr>
+              <w:spacing w:line="400" w:lineRule="exact"/>
+              <w:jc w:val="center"/>
+              <w:rPr>
+                <w:rFonts w:eastAsia="黑体"/>
                 <w:b/>
                 <w:sz w:val="28"/>
                 <w:szCs w:val="28"/>
+                <w:lang w:eastAsia="zh-Hans"/>
+              </w:rPr>
+            </w:pPr>
+          </w:p>
+          <w:p>
+            <w:pPr>
+              <w:spacing w:line="400" w:lineRule="exact"/>
+              <w:jc w:val="center"/>
+              <w:rPr>
+                <w:rFonts w:eastAsia="黑体" w:hint="eastAsia"/>
+                <w:b/>
+                <w:sz w:val="28"/>
+                <w:szCs w:val="28"/>
+                <w:lang w:eastAsia="zh-Hans"/>
+              </w:rPr>
+            </w:pPr>
+            <w:r>
+              <w:rPr>
+                <w:rFonts w:eastAsia="黑体" w:hint="eastAsia"/>
+                <w:b/>
+                <w:sz w:val="28"/>
+                <w:szCs w:val="28"/>
+                <w:lang w:eastAsia="zh-Hans"/>
+              </w:rPr>
+              <w:t>意</w:t>
+            </w:r>
+          </w:p>
+          <w:p>
+            <w:pPr>
+              <w:spacing w:line="400" w:lineRule="exact"/>
+              <w:jc w:val="center"/>
+              <w:rPr>
+                <w:rFonts w:eastAsia="黑体" w:hint="eastAsia"/>
+                <w:b/>
+                <w:sz w:val="28"/>
+                <w:szCs w:val="28"/>
+                <w:lang w:eastAsia="zh-Hans"/>
+              </w:rPr>
+            </w:pPr>
+          </w:p>
+          <w:p>
+            <w:pPr>
+              <w:spacing w:line="400" w:lineRule="exact"/>
+              <w:jc w:val="center"/>
+              <w:rPr>
+                <w:rFonts w:eastAsia="黑体"/>
+                <w:b/>
+                <w:sz w:val="28"/>
+                <w:szCs w:val="28"/>
+                <w:lang w:eastAsia="zh-Hans"/>
+              </w:rPr>
+            </w:pPr>
+            <w:r>
+              <w:rPr>
+                <w:rFonts w:eastAsia="黑体" w:hint="eastAsia"/>
+                <w:b/>
+                <w:sz w:val="28"/>
+                <w:szCs w:val="28"/>
+                <w:lang w:eastAsia="zh-Hans"/>
               </w:rPr>
               <w:t>见</w:t>
             </w:r>
@@ -1602,7 +1936,7 @@
         </w:tc>
         <w:tc>
           <w:tcPr>
-            <w:tcW w:w="9175" w:type="dxa"/>
+            <w:tcW w:w="8877" w:type="dxa"/>
             <w:gridSpan w:val="6"/>
             <w:tcBorders>
               <w:top w:val="single" w:sz="8" w:space="0" w:color="auto"/>
@@ -1614,8 +1948,8 @@
           </w:tcPr>
           <w:p>
             <w:pPr>
-              <w:spacing w:line="500" w:lineRule="exact"/>
-              <w:ind w:leftChars="72" w:left="151" w:rightChars="200" w:right="420" w:firstLineChars="196" w:firstLine="412"/>
+              <w:spacing w:line="400" w:lineRule="exact"/>
+              <w:ind w:rightChars="200" w:right="420"/>
               <w:jc w:val="left"/>
               <w:rPr>
                 <w:rFonts w:eastAsia="仿宋"/>
@@ -1624,111 +1958,53 @@
             </w:pPr>
             <w:r>
               <w:rPr>
-                <w:noProof/>
-              </w:rPr>
-              <mc:AlternateContent>
-                <mc:Choice Requires="wpg">
-                  <w:drawing>
-                    <wp:anchor distT="0" distB="0" distL="114300" distR="114300" simplePos="0" relativeHeight="251659264" behindDoc="0" locked="0" layoutInCell="1" allowOverlap="1" wp14:anchorId="7A888365" wp14:editId="6225B672">
-                      <wp:simplePos x="0" y="0"/>
-                      <wp:positionH relativeFrom="column">
-                        <wp:posOffset>244475</wp:posOffset>
-                      </wp:positionH>
-                      <wp:positionV relativeFrom="paragraph">
-                        <wp:posOffset>424180</wp:posOffset>
-                      </wp:positionV>
-                      <wp:extent cx="154940" cy="161925"/>
-                      <wp:effectExtent l="3810" t="2540" r="12700" b="6985"/>
-                      <wp:wrapNone/>
-                      <wp:docPr id="3" name="组合 3"/>
-                      <wp:cNvGraphicFramePr/>
-                      <a:graphic xmlns:a="http://schemas.openxmlformats.org/drawingml/2006/main">
-                        <a:graphicData uri="http://schemas.microsoft.com/office/word/2010/wordprocessingGroup">
-                          <wpg:wgp>
-                            <wpg:cNvGrpSpPr/>
-                            <wpg:grpSpPr>
-                              <a:xfrm>
-                                <a:off x="0" y="0"/>
-                                <a:ext cx="154940" cy="161925"/>
-                                <a:chOff x="4962" y="5339"/>
-                                <a:chExt cx="244" cy="312"/>
-                              </a:xfrm>
-                            </wpg:grpSpPr>
-                            <wps:wsp>
-                              <wps:cNvPr id="1" name="直接连接符 1"/>
-                              <wps:cNvCnPr/>
-                              <wps:spPr>
-                                <a:xfrm>
-                                  <a:off x="4962" y="5496"/>
-                                  <a:ext cx="85" cy="155"/>
-                                </a:xfrm>
-                                <a:prstGeom prst="line">
-                                  <a:avLst/>
-                                </a:prstGeom>
-                                <a:ln w="9525" cap="flat" cmpd="sng">
-                                  <a:solidFill>
-                                    <a:srgbClr val="000000"/>
-                                  </a:solidFill>
-                                  <a:prstDash val="solid"/>
-                                  <a:headEnd type="none" w="med" len="med"/>
-                                  <a:tailEnd type="none" w="med" len="med"/>
-                                </a:ln>
-                              </wps:spPr>
-                              <wps:bodyPr/>
-                            </wps:wsp>
-                            <wps:wsp>
-                              <wps:cNvPr id="2" name="直接连接符 2"/>
-                              <wps:cNvCnPr/>
-                              <wps:spPr>
-                                <a:xfrm flipV="1">
-                                  <a:off x="5053" y="5339"/>
-                                  <a:ext cx="153" cy="312"/>
-                                </a:xfrm>
-                                <a:prstGeom prst="line">
-                                  <a:avLst/>
-                                </a:prstGeom>
-                                <a:ln w="9525" cap="flat" cmpd="sng">
-                                  <a:solidFill>
-                                    <a:srgbClr val="000000"/>
-                                  </a:solidFill>
-                                  <a:prstDash val="solid"/>
-                                  <a:headEnd type="none" w="med" len="med"/>
-                                  <a:tailEnd type="none" w="med" len="med"/>
-                                </a:ln>
-                              </wps:spPr>
-                              <wps:bodyPr/>
-                            </wps:wsp>
-                          </wpg:wgp>
-                        </a:graphicData>
-                      </a:graphic>
-                    </wp:anchor>
-                  </w:drawing>
-                </mc:Choice>
-                <mc:Fallback>
-                  <w:pict>
-                    <v:group w14:anchorId="38FA53EB" id="组合 3" o:spid="_x0000_s1026" style="position:absolute;left:0;text-align:left;margin-left:19.25pt;margin-top:33.4pt;width:12.2pt;height:12.75pt;z-index:251659264" coordorigin="4962,5339" coordsize="244,312" o:gfxdata="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">
-                      <v:line id="直接连接符 1" o:spid="_x0000_s1027" style="position:absolute;visibility:visible;mso-wrap-style:square" from="4962,5496" to="5047,5651" o:connectortype="straight" o:gfxdata="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"/>
-                      <v:line id="直接连接符 2" o:spid="_x0000_s1028" style="position:absolute;flip:y;visibility:visible;mso-wrap-style:square" from="5053,5339" to="5206,5651" o:connectortype="straight" o:gfxdata="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"/>
-                    </v:group>
-                  </w:pict>
-                </mc:Fallback>
-              </mc:AlternateContent>
-            </w:r>
-            <w:r>
-              <w:rPr>
-                <w:rFonts w:eastAsia="仿宋" w:hint="eastAsia"/>
-                <w:b/>
-                <w:sz w:val="24"/>
-              </w:rPr>
-              <w:t>学院（部）可根据学生的困难情况推荐合适的资助项目，在选定项目前打</w:t>
-            </w:r>
-            <w:r>
-              <w:rPr>
-                <w:rFonts w:eastAsia="仿宋"/>
-                <w:b/>
-                <w:sz w:val="24"/>
-              </w:rPr>
-              <w:t>“   ”</w:t>
+                <w:rFonts w:eastAsia="仿宋" w:hint="eastAsia"/>
+                <w:b/>
+                <w:sz w:val="24"/>
+              </w:rPr>
+              <w:lastRenderedPageBreak/>
+              <w:t>学院（部）</w:t>
+            </w:r>
+            <w:r>
+              <w:rPr>
+                <w:rFonts w:eastAsia="仿宋" w:hint="eastAsia"/>
+                <w:b/>
+                <w:sz w:val="24"/>
+                <w:lang w:eastAsia="zh-Hans"/>
+              </w:rPr>
+              <w:t>应</w:t>
+            </w:r>
+            <w:r>
+              <w:rPr>
+                <w:rFonts w:eastAsia="仿宋" w:hint="eastAsia"/>
+                <w:b/>
+                <w:sz w:val="24"/>
+              </w:rPr>
+              <w:t>根据学生的困难情况推荐合适的资助项目，在选定项目前打</w:t>
+            </w:r>
+            <w:r>
+              <w:rPr>
+                <w:rFonts w:eastAsia="仿宋"/>
+                <w:b/>
+                <w:sz w:val="24"/>
+              </w:rPr>
+              <w:t>“</w:t>
+            </w:r>
+            <w:r>
+              <w:rPr>
+                <w:rFonts w:ascii="Arial" w:eastAsia="仿宋" w:hAnsi="Arial" w:cs="Arial"/>
+                <w:b/>
+                <w:sz w:val="24"/>
+              </w:rPr>
+              <w:t>√</w:t>
+            </w:r>
+            <w:r>
+              <w:rPr>
+                <w:rFonts w:eastAsia="仿宋"/>
+                <w:b/>
+                <w:sz w:val="24"/>
+              </w:rPr>
+              <w:t>”</w:t>
             </w:r>
             <w:r>
               <w:rPr>
@@ -1744,12 +2020,12 @@
       <w:tr>
         <w:trPr>
           <w:cantSplit/>
-          <w:trHeight w:val="4062"/>
+          <w:trHeight w:val="3539"/>
           <w:jc w:val="center"/>
         </w:trPr>
         <w:tc>
           <w:tcPr>
-            <w:tcW w:w="1113" w:type="dxa"/>
+            <w:tcW w:w="1411" w:type="dxa"/>
             <w:vMerge/>
             <w:tcBorders>
               <w:top w:val="single" w:sz="8" w:space="0" w:color="auto"/>
@@ -1762,6 +2038,7 @@
           <w:p>
             <w:pPr>
               <w:widowControl/>
+              <w:spacing w:line="400" w:lineRule="exact"/>
               <w:jc w:val="left"/>
               <w:rPr>
                 <w:rFonts w:eastAsia="黑体"/>
@@ -1774,7 +2051,7 @@
         </w:tc>
         <w:tc>
           <w:tcPr>
-            <w:tcW w:w="9175" w:type="dxa"/>
+            <w:tcW w:w="8877" w:type="dxa"/>
             <w:gridSpan w:val="6"/>
             <w:tcBorders>
               <w:top w:val="single" w:sz="4" w:space="0" w:color="auto"/>
@@ -1786,11 +2063,11 @@
           </w:tcPr>
           <w:p>
             <w:pPr>
-              <w:spacing w:line="500" w:lineRule="exact"/>
+              <w:spacing w:line="400" w:lineRule="exact"/>
               <w:ind w:leftChars="72" w:left="151" w:rightChars="200" w:right="420"/>
               <w:jc w:val="left"/>
               <w:rPr>
-                <w:rFonts w:eastAsia="仿宋"/>
+                <w:rFonts w:eastAsia="仿宋" w:hint="eastAsia"/>
                 <w:bCs/>
                 <w:sz w:val="24"/>
               </w:rPr>
@@ -1825,15 +2102,33 @@
                 <w:bCs/>
                 <w:sz w:val="24"/>
               </w:rPr>
+              <w:t xml:space="preserve">            </w:t>
+            </w:r>
+            <w:r>
+              <w:rPr>
+                <w:rFonts w:eastAsia="仿宋" w:hint="eastAsia"/>
+                <w:bCs/>
+                <w:spacing w:val="-6"/>
+                <w:sz w:val="24"/>
+              </w:rPr>
               <w:t xml:space="preserve">  </w:t>
             </w:r>
             <w:r>
               <w:rPr>
                 <w:rFonts w:eastAsia="仿宋"/>
                 <w:bCs/>
-                <w:sz w:val="24"/>
-              </w:rPr>
-              <w:t xml:space="preserve">  </w:t>
+                <w:spacing w:val="-6"/>
+                <w:sz w:val="24"/>
+              </w:rPr>
+              <w:t xml:space="preserve"> </w:t>
+            </w:r>
+            <w:r>
+              <w:rPr>
+                <w:rFonts w:eastAsia="仿宋"/>
+                <w:bCs/>
+                <w:sz w:val="24"/>
+              </w:rPr>
+              <w:t xml:space="preserve"> </w:t>
             </w:r>
             <w:r>
               <w:rPr>
@@ -1851,160 +2146,153 @@
               </w:rPr>
               <w:t>行李卡</w:t>
             </w:r>
-            <w:r>
-              <w:rPr>
-                <w:rFonts w:eastAsia="仿宋"/>
-                <w:bCs/>
-                <w:sz w:val="24"/>
-              </w:rPr>
-              <w:t xml:space="preserve">   </w:t>
-            </w:r>
-            <w:r>
-              <w:rPr>
-                <w:rFonts w:eastAsia="仿宋" w:hint="eastAsia"/>
-                <w:bCs/>
-                <w:sz w:val="24"/>
-              </w:rPr>
-              <w:t xml:space="preserve">  </w:t>
-            </w:r>
-            <w:r>
-              <w:rPr>
-                <w:rFonts w:eastAsia="仿宋"/>
-                <w:bCs/>
-                <w:spacing w:val="-6"/>
-                <w:sz w:val="24"/>
-              </w:rPr>
-              <w:t xml:space="preserve">  </w:t>
-            </w:r>
-            <w:r>
-              <w:rPr>
-                <w:rFonts w:eastAsia="仿宋"/>
-                <w:bCs/>
-                <w:sz w:val="24"/>
-              </w:rPr>
-              <w:t xml:space="preserve"> </w:t>
-            </w:r>
-            <w:r>
-              <w:rPr>
-                <w:rFonts w:eastAsia="仿宋"/>
-                <w:bCs/>
-                <w:sz w:val="24"/>
-              </w:rPr>
-              <w:sym w:font="Wingdings 2" w:char="00A3"/>
-            </w:r>
-            <w:r>
-              <w:rPr>
-                <w:rFonts w:eastAsia="仿宋" w:hint="eastAsia"/>
-                <w:bCs/>
-                <w:sz w:val="24"/>
-              </w:rPr>
-              <w:t>中秋礼包</w:t>
-            </w:r>
-          </w:p>
-          <w:p>
-            <w:pPr>
-              <w:spacing w:line="500" w:lineRule="exact"/>
+          </w:p>
+          <w:p>
+            <w:pPr>
+              <w:spacing w:line="400" w:lineRule="exact"/>
               <w:ind w:leftChars="72" w:left="151" w:rightChars="200" w:right="420"/>
               <w:jc w:val="left"/>
               <w:rPr>
-                <w:rFonts w:eastAsia="仿宋"/>
+                <w:rFonts w:eastAsia="仿宋" w:hint="eastAsia"/>
+                <w:bCs/>
+                <w:sz w:val="24"/>
+              </w:rPr>
+            </w:pPr>
+            <w:r>
+              <w:rPr>
+                <w:rFonts w:eastAsia="仿宋"/>
+                <w:bCs/>
+                <w:sz w:val="24"/>
+              </w:rPr>
+              <w:sym w:font="Wingdings 2" w:char="00A3"/>
+            </w:r>
+            <w:r>
+              <w:rPr>
+                <w:rFonts w:eastAsia="仿宋" w:hint="eastAsia"/>
+                <w:bCs/>
+                <w:sz w:val="24"/>
+              </w:rPr>
+              <w:t>灾情专项补助</w:t>
+            </w:r>
+            <w:r>
+              <w:rPr>
+                <w:rFonts w:eastAsia="仿宋"/>
+                <w:bCs/>
+                <w:sz w:val="24"/>
+                <w:u w:val="single"/>
+              </w:rPr>
+              <w:t xml:space="preserve">         </w:t>
+            </w:r>
+            <w:r>
+              <w:rPr>
+                <w:rFonts w:eastAsia="仿宋" w:hint="eastAsia"/>
+                <w:bCs/>
+                <w:sz w:val="24"/>
+              </w:rPr>
+              <w:t>元</w:t>
+            </w:r>
+            <w:r>
+              <w:rPr>
+                <w:rFonts w:eastAsia="仿宋" w:hint="eastAsia"/>
+                <w:bCs/>
+                <w:sz w:val="24"/>
+              </w:rPr>
+              <w:t xml:space="preserve">     </w:t>
+            </w:r>
+            <w:r>
+              <w:rPr>
+                <w:rFonts w:eastAsia="仿宋"/>
+                <w:bCs/>
+                <w:sz w:val="24"/>
+              </w:rPr>
+              <w:sym w:font="Wingdings 2" w:char="00A3"/>
+            </w:r>
+            <w:r>
+              <w:rPr>
+                <w:rFonts w:eastAsia="仿宋" w:hint="eastAsia"/>
+                <w:bCs/>
+                <w:sz w:val="24"/>
+              </w:rPr>
+              <w:t>路途补助</w:t>
+            </w:r>
+            <w:r>
+              <w:rPr>
+                <w:rFonts w:eastAsia="仿宋"/>
+                <w:bCs/>
+                <w:sz w:val="24"/>
+                <w:u w:val="single"/>
+              </w:rPr>
+              <w:t xml:space="preserve">         </w:t>
+            </w:r>
+            <w:r>
+              <w:rPr>
+                <w:rFonts w:eastAsia="仿宋" w:hint="eastAsia"/>
+                <w:bCs/>
+                <w:sz w:val="24"/>
+              </w:rPr>
+              <w:t>元</w:t>
+            </w:r>
+            <w:r>
+              <w:rPr>
+                <w:rFonts w:eastAsia="仿宋"/>
+                <w:bCs/>
+                <w:sz w:val="24"/>
+              </w:rPr>
+              <w:t xml:space="preserve">   </w:t>
+            </w:r>
+            <w:r>
+              <w:rPr>
+                <w:rFonts w:eastAsia="仿宋" w:hint="eastAsia"/>
+                <w:bCs/>
+                <w:sz w:val="24"/>
+              </w:rPr>
+              <w:t xml:space="preserve"> </w:t>
+            </w:r>
+            <w:r>
+              <w:rPr>
+                <w:rFonts w:eastAsia="仿宋" w:hint="eastAsia"/>
                 <w:bCs/>
                 <w:spacing w:val="-6"/>
                 <w:sz w:val="24"/>
               </w:rPr>
-            </w:pPr>
-            <w:r>
-              <w:rPr>
-                <w:rFonts w:eastAsia="仿宋"/>
-                <w:bCs/>
-                <w:sz w:val="24"/>
-              </w:rPr>
-              <w:sym w:font="Wingdings 2" w:char="00A3"/>
-            </w:r>
-            <w:r>
-              <w:rPr>
-                <w:rFonts w:eastAsia="仿宋" w:hint="eastAsia"/>
-                <w:bCs/>
-                <w:sz w:val="24"/>
-              </w:rPr>
-              <w:t>入学体检补助（</w:t>
-            </w:r>
-            <w:r>
-              <w:rPr>
-                <w:rFonts w:eastAsia="仿宋" w:hint="eastAsia"/>
-                <w:bCs/>
-                <w:sz w:val="24"/>
-              </w:rPr>
-              <w:t>100</w:t>
-            </w:r>
-            <w:r>
-              <w:rPr>
-                <w:rFonts w:eastAsia="仿宋" w:hint="eastAsia"/>
-                <w:bCs/>
-                <w:sz w:val="24"/>
-              </w:rPr>
-              <w:t>元）</w:t>
-            </w:r>
-            <w:r>
-              <w:rPr>
-                <w:rFonts w:eastAsia="仿宋" w:hint="eastAsia"/>
-                <w:bCs/>
-                <w:sz w:val="24"/>
-              </w:rPr>
-              <w:t xml:space="preserve">          </w:t>
-            </w:r>
-            <w:r>
-              <w:rPr>
-                <w:rFonts w:eastAsia="仿宋"/>
-                <w:bCs/>
-                <w:sz w:val="24"/>
-              </w:rPr>
-              <w:sym w:font="Wingdings 2" w:char="00A3"/>
-            </w:r>
-            <w:r>
-              <w:rPr>
-                <w:rFonts w:eastAsia="仿宋" w:hint="eastAsia"/>
-                <w:bCs/>
-                <w:sz w:val="24"/>
-              </w:rPr>
-              <w:t>临时困难补助</w:t>
-            </w:r>
-            <w:r>
-              <w:rPr>
-                <w:rFonts w:eastAsia="仿宋"/>
-                <w:bCs/>
-                <w:sz w:val="24"/>
-                <w:u w:val="single"/>
-              </w:rPr>
-              <w:t xml:space="preserve">         </w:t>
-            </w:r>
-            <w:r>
-              <w:rPr>
-                <w:rFonts w:eastAsia="仿宋" w:hint="eastAsia"/>
-                <w:bCs/>
-                <w:sz w:val="24"/>
-              </w:rPr>
-              <w:t>元</w:t>
-            </w:r>
-            <w:r>
-              <w:rPr>
-                <w:rFonts w:eastAsia="仿宋" w:hint="eastAsia"/>
+              <w:t xml:space="preserve"> </w:t>
+            </w:r>
+            <w:r>
+              <w:rPr>
+                <w:rFonts w:eastAsia="仿宋"/>
+                <w:bCs/>
+                <w:sz w:val="24"/>
+              </w:rPr>
+              <w:t xml:space="preserve"> </w:t>
+            </w:r>
+            <w:r>
+              <w:rPr>
+                <w:rFonts w:eastAsia="仿宋" w:hint="eastAsia"/>
+                <w:bCs/>
+                <w:sz w:val="24"/>
+              </w:rPr>
+              <w:t xml:space="preserve"> </w:t>
+            </w:r>
+            <w:r>
+              <w:rPr>
+                <w:rFonts w:eastAsia="仿宋"/>
                 <w:bCs/>
                 <w:spacing w:val="-6"/>
                 <w:sz w:val="24"/>
               </w:rPr>
-              <w:t xml:space="preserve">        </w:t>
-            </w:r>
-          </w:p>
-          <w:p>
-            <w:pPr>
-              <w:spacing w:line="500" w:lineRule="exact"/>
+              <w:t xml:space="preserve">  </w:t>
+            </w:r>
+          </w:p>
+          <w:p>
+            <w:pPr>
+              <w:spacing w:line="400" w:lineRule="exact"/>
               <w:ind w:leftChars="72" w:left="151" w:rightChars="200" w:right="420"/>
               <w:jc w:val="left"/>
               <w:rPr>
-                <w:rFonts w:eastAsia="仿宋"/>
-                <w:bCs/>
-                <w:sz w:val="24"/>
+                <w:rFonts w:eastAsia="仿宋" w:hint="eastAsia"/>
+                <w:bCs/>
+                <w:sz w:val="24"/>
+                <w:lang w:eastAsia="zh-Hans"/>
               </w:rPr>
             </w:pPr>
             <w:r>
@@ -2021,7 +2309,96 @@
                 <w:bCs/>
                 <w:sz w:val="24"/>
               </w:rPr>
-              <w:t>灾区专项补助</w:t>
+              <w:t>入学体检补助（</w:t>
+            </w:r>
+            <w:r>
+              <w:rPr>
+                <w:rFonts w:eastAsia="仿宋" w:hint="eastAsia"/>
+                <w:bCs/>
+                <w:sz w:val="24"/>
+              </w:rPr>
+              <w:t>100</w:t>
+            </w:r>
+            <w:r>
+              <w:rPr>
+                <w:rFonts w:eastAsia="仿宋" w:hint="eastAsia"/>
+                <w:bCs/>
+                <w:sz w:val="24"/>
+              </w:rPr>
+              <w:t>元）</w:t>
+            </w:r>
+            <w:r>
+              <w:rPr>
+                <w:rFonts w:eastAsia="仿宋"/>
+                <w:bCs/>
+                <w:spacing w:val="-6"/>
+                <w:sz w:val="24"/>
+              </w:rPr>
+              <w:t xml:space="preserve"> </w:t>
+            </w:r>
+            <w:r>
+              <w:rPr>
+                <w:rFonts w:eastAsia="仿宋" w:hint="eastAsia"/>
+                <w:bCs/>
+                <w:spacing w:val="-6"/>
+                <w:sz w:val="24"/>
+              </w:rPr>
+              <w:t xml:space="preserve">  </w:t>
+            </w:r>
+            <w:r>
+              <w:rPr>
+                <w:rFonts w:eastAsia="仿宋"/>
+                <w:bCs/>
+                <w:spacing w:val="-11"/>
+                <w:sz w:val="24"/>
+              </w:rPr>
+              <w:t xml:space="preserve"> </w:t>
+            </w:r>
+            <w:r>
+              <w:rPr>
+                <w:rFonts w:eastAsia="仿宋" w:hint="eastAsia"/>
+                <w:bCs/>
+                <w:spacing w:val="-11"/>
+                <w:sz w:val="24"/>
+              </w:rPr>
+              <w:t xml:space="preserve">  </w:t>
+            </w:r>
+            <w:r>
+              <w:rPr>
+                <w:rFonts w:eastAsia="仿宋"/>
+                <w:bCs/>
+                <w:spacing w:val="-11"/>
+                <w:sz w:val="24"/>
+              </w:rPr>
+              <w:t xml:space="preserve"> </w:t>
+            </w:r>
+          </w:p>
+          <w:p>
+            <w:pPr>
+              <w:spacing w:line="400" w:lineRule="exact"/>
+              <w:ind w:leftChars="72" w:left="151" w:rightChars="200" w:right="420"/>
+              <w:jc w:val="left"/>
+              <w:rPr>
+                <w:rFonts w:eastAsia="仿宋" w:hint="eastAsia"/>
+                <w:bCs/>
+                <w:sz w:val="24"/>
+              </w:rPr>
+            </w:pPr>
+            <w:r>
+              <w:rPr>
+                <w:rFonts w:eastAsia="仿宋"/>
+                <w:bCs/>
+                <w:sz w:val="24"/>
+              </w:rPr>
+              <w:sym w:font="Wingdings 2" w:char="00A3"/>
+            </w:r>
+            <w:r>
+              <w:rPr>
+                <w:rFonts w:eastAsia="仿宋" w:hint="eastAsia"/>
+                <w:bCs/>
+                <w:sz w:val="24"/>
+              </w:rPr>
+              <w:t>临时困难补助</w:t>
             </w:r>
             <w:r>
               <w:rPr>
@@ -2040,67 +2417,18 @@
               </w:rPr>
               <w:t>元</w:t>
             </w:r>
-            <w:r>
-              <w:rPr>
-                <w:rFonts w:eastAsia="仿宋" w:hint="eastAsia"/>
-                <w:bCs/>
-                <w:spacing w:val="-11"/>
-                <w:sz w:val="24"/>
-              </w:rPr>
-              <w:t xml:space="preserve">      </w:t>
-            </w:r>
-            <w:r>
-              <w:rPr>
-                <w:rFonts w:eastAsia="仿宋" w:hint="eastAsia"/>
-                <w:bCs/>
-                <w:spacing w:val="-6"/>
-                <w:sz w:val="24"/>
-              </w:rPr>
-              <w:t xml:space="preserve">    </w:t>
-            </w:r>
-            <w:r>
-              <w:rPr>
-                <w:rFonts w:eastAsia="仿宋"/>
-                <w:bCs/>
-                <w:sz w:val="24"/>
-              </w:rPr>
-              <w:sym w:font="Wingdings 2" w:char="00A3"/>
-            </w:r>
-            <w:r>
-              <w:rPr>
-                <w:rFonts w:eastAsia="仿宋" w:hint="eastAsia"/>
-                <w:bCs/>
-                <w:sz w:val="24"/>
-              </w:rPr>
-              <w:t>路途补助</w:t>
-            </w:r>
-            <w:r>
-              <w:rPr>
-                <w:rFonts w:eastAsia="仿宋"/>
-                <w:bCs/>
-                <w:sz w:val="24"/>
-                <w:u w:val="single"/>
-              </w:rPr>
-              <w:t xml:space="preserve">         </w:t>
-            </w:r>
-            <w:r>
-              <w:rPr>
-                <w:rFonts w:eastAsia="仿宋" w:hint="eastAsia"/>
-                <w:bCs/>
-                <w:sz w:val="24"/>
-              </w:rPr>
-              <w:t>元</w:t>
-            </w:r>
-          </w:p>
-          <w:p>
-            <w:pPr>
-              <w:spacing w:line="500" w:lineRule="exact"/>
-              <w:ind w:leftChars="72" w:left="151"/>
+          </w:p>
+          <w:p>
+            <w:pPr>
+              <w:spacing w:line="400" w:lineRule="exact"/>
+              <w:ind w:leftChars="72" w:left="151" w:rightChars="200" w:right="420"/>
+              <w:jc w:val="left"/>
               <w:rPr>
                 <w:rFonts w:eastAsia="仿宋"/>
                 <w:bCs/>
                 <w:sz w:val="28"/>
                 <w:szCs w:val="28"/>
+                <w:lang w:eastAsia="zh-Hans"/>
               </w:rPr>
             </w:pPr>
             <w:r>
@@ -2116,8 +2444,72 @@
                 <w:rFonts w:eastAsia="仿宋" w:hint="eastAsia"/>
                 <w:bCs/>
                 <w:sz w:val="24"/>
-              </w:rPr>
-              <w:t>其他</w:t>
+                <w:lang w:eastAsia="zh-Hans"/>
+              </w:rPr>
+              <w:t>励志书籍自选包</w:t>
+            </w:r>
+            <w:r>
+              <w:rPr>
+                <w:rFonts w:eastAsia="仿宋"/>
+                <w:bCs/>
+                <w:sz w:val="24"/>
+                <w:lang w:eastAsia="zh-Hans"/>
+              </w:rPr>
+              <w:t>（《</w:t>
+            </w:r>
+            <w:r>
+              <w:rPr>
+                <w:rFonts w:eastAsia="仿宋" w:hint="eastAsia"/>
+                <w:bCs/>
+                <w:sz w:val="24"/>
+                <w:lang w:eastAsia="zh-Hans"/>
+              </w:rPr>
+              <w:t>行远思源</w:t>
+            </w:r>
+            <w:r>
+              <w:rPr>
+                <w:rFonts w:eastAsia="仿宋"/>
+                <w:bCs/>
+                <w:sz w:val="24"/>
+                <w:lang w:eastAsia="zh-Hans"/>
+              </w:rPr>
+              <w:t>》</w:t>
+            </w:r>
+            <w:r>
+              <w:rPr>
+                <w:rFonts w:eastAsia="仿宋"/>
+                <w:bCs/>
+                <w:sz w:val="24"/>
+                <w:lang w:eastAsia="zh-Hans"/>
+              </w:rPr>
+              <w:t xml:space="preserve">  </w:t>
+            </w:r>
+            <w:r>
+              <w:rPr>
+                <w:rFonts w:eastAsia="仿宋"/>
+                <w:bCs/>
+                <w:sz w:val="24"/>
+                <w:lang w:eastAsia="zh-Hans"/>
+              </w:rPr>
+              <w:t>《</w:t>
+            </w:r>
+            <w:r>
+              <w:rPr>
+                <w:rFonts w:eastAsia="仿宋" w:hint="eastAsia"/>
+                <w:bCs/>
+                <w:sz w:val="24"/>
+                <w:lang w:eastAsia="zh-Hans"/>
+              </w:rPr>
+              <w:t>励志学子系列丛书</w:t>
+            </w:r>
+            <w:r>
+              <w:rPr>
+                <w:rFonts w:eastAsia="仿宋"/>
+                <w:bCs/>
+                <w:sz w:val="24"/>
+                <w:lang w:eastAsia="zh-Hans"/>
+              </w:rPr>
+              <w:t>》</w:t>
             </w:r>
             <w:r>
               <w:rPr>
@@ -2125,61 +2517,35 @@
                 <w:bCs/>
                 <w:sz w:val="24"/>
                 <w:u w:val="single"/>
-              </w:rPr>
-              <w:t xml:space="preserve">    </w:t>
-            </w:r>
-            <w:r>
-              <w:rPr>
-                <w:rFonts w:eastAsia="仿宋" w:hint="eastAsia"/>
-                <w:bCs/>
-                <w:sz w:val="24"/>
-                <w:u w:val="single"/>
-              </w:rPr>
-              <w:t xml:space="preserve">   </w:t>
-            </w:r>
-            <w:r>
-              <w:rPr>
-                <w:rFonts w:eastAsia="仿宋"/>
-                <w:bCs/>
-                <w:sz w:val="24"/>
-                <w:u w:val="single"/>
-              </w:rPr>
-              <w:t xml:space="preserve">       </w:t>
-            </w:r>
-            <w:r>
-              <w:rPr>
-                <w:rFonts w:eastAsia="仿宋" w:hint="eastAsia"/>
-                <w:bCs/>
-                <w:sz w:val="24"/>
-                <w:u w:val="single"/>
-              </w:rPr>
-              <w:t xml:space="preserve">   </w:t>
-            </w:r>
-            <w:r>
-              <w:rPr>
-                <w:rFonts w:eastAsia="仿宋"/>
-                <w:bCs/>
-                <w:sz w:val="24"/>
-                <w:u w:val="single"/>
-              </w:rPr>
-              <w:t xml:space="preserve">  </w:t>
-            </w:r>
-          </w:p>
-          <w:p>
-            <w:pPr>
-              <w:spacing w:line="500" w:lineRule="exact"/>
-              <w:ind w:firstLineChars="1800" w:firstLine="4337"/>
-              <w:rPr>
-                <w:rFonts w:eastAsia="仿宋"/>
-                <w:b/>
-                <w:sz w:val="24"/>
-              </w:rPr>
-            </w:pPr>
-          </w:p>
-          <w:p>
-            <w:pPr>
-              <w:spacing w:line="500" w:lineRule="exact"/>
-              <w:ind w:firstLineChars="2000" w:firstLine="4819"/>
+                <w:lang w:eastAsia="zh-Hans"/>
+              </w:rPr>
+              <w:t xml:space="preserve">                  </w:t>
+            </w:r>
+            <w:r>
+              <w:rPr>
+                <w:rFonts w:eastAsia="仿宋"/>
+                <w:bCs/>
+                <w:sz w:val="24"/>
+                <w:lang w:eastAsia="zh-Hans"/>
+              </w:rPr>
+              <w:t>）</w:t>
+            </w:r>
+          </w:p>
+          <w:p>
+            <w:pPr>
+              <w:spacing w:line="400" w:lineRule="exact"/>
+              <w:ind w:firstLineChars="1800" w:firstLine="4404"/>
+              <w:rPr>
+                <w:rFonts w:eastAsia="仿宋"/>
+                <w:b/>
+                <w:sz w:val="24"/>
+              </w:rPr>
+            </w:pPr>
+          </w:p>
+          <w:p>
+            <w:pPr>
+              <w:spacing w:line="400" w:lineRule="exact"/>
+              <w:ind w:firstLineChars="2000" w:firstLine="4894"/>
               <w:rPr>
                 <w:rFonts w:eastAsia="仿宋"/>
                 <w:b/>
@@ -2197,8 +2563,8 @@
           </w:p>
           <w:p>
             <w:pPr>
-              <w:spacing w:line="500" w:lineRule="exact"/>
-              <w:ind w:firstLineChars="1100" w:firstLine="2650"/>
+              <w:spacing w:line="400" w:lineRule="exact"/>
+              <w:ind w:firstLineChars="1100" w:firstLine="2692"/>
               <w:rPr>
                 <w:rFonts w:eastAsia="仿宋"/>
                 <w:b/>
@@ -2216,7 +2582,7 @@
           </w:p>
           <w:p>
             <w:pPr>
-              <w:spacing w:line="500" w:lineRule="exact"/>
+              <w:spacing w:line="400" w:lineRule="exact"/>
               <w:rPr>
                 <w:rFonts w:eastAsia="仿宋_GB2312"/>
                 <w:b/>
@@ -2237,7 +2603,23 @@
                 <w:b/>
                 <w:sz w:val="24"/>
               </w:rPr>
-              <w:t xml:space="preserve">            </w:t>
+              <w:t xml:space="preserve">      </w:t>
+            </w:r>
+            <w:r>
+              <w:rPr>
+                <w:rFonts w:eastAsia="仿宋"/>
+                <w:b/>
+                <w:sz w:val="24"/>
+              </w:rPr>
+              <w:t xml:space="preserve">             </w:t>
+            </w:r>
+            <w:r>
+              <w:rPr>
+                <w:rFonts w:eastAsia="仿宋" w:hint="eastAsia"/>
+                <w:b/>
+                <w:sz w:val="24"/>
+              </w:rPr>
+              <w:t xml:space="preserve">      </w:t>
             </w:r>
             <w:r>
               <w:rPr>
@@ -2285,21 +2667,133 @@
     </w:tbl>
     <w:p>
       <w:pPr>
-        <w:spacing w:line="20" w:lineRule="exact"/>
+        <w:spacing w:line="480" w:lineRule="exact"/>
+        <w:rPr>
+          <w:rFonts w:eastAsia="楷体_GB2312" w:hint="eastAsia"/>
+          <w:b/>
+          <w:sz w:val="28"/>
+          <w:szCs w:val="28"/>
+        </w:rPr>
       </w:pPr>
     </w:p>
     <w:sectPr>
+      <w:headerReference w:type="even" r:id="rId6"/>
+      <w:headerReference w:type="default" r:id="rId7"/>
+      <w:footerReference w:type="even" r:id="rId8"/>
+      <w:footerReference w:type="default" r:id="rId9"/>
+      <w:headerReference w:type="first" r:id="rId10"/>
+      <w:footerReference w:type="first" r:id="rId11"/>
       <w:pgSz w:w="11906" w:h="16838"/>
-      <w:pgMar w:top="1134" w:right="1587" w:bottom="1134" w:left="1587" w:header="851" w:footer="992" w:gutter="0"/>
-      <w:cols w:space="425"/>
+      <w:pgMar w:top="1134" w:right="1588" w:bottom="1134" w:left="1588" w:header="851" w:footer="680" w:gutter="0"/>
+      <w:pgNumType w:start="0"/>
+      <w:cols w:space="720"/>
+      <w:titlePg/>
       <w:docGrid w:type="lines" w:linePitch="312"/>
     </w:sectPr>
   </w:body>
 </w:document>
 </file>
 
+<file path=word/endnotes.xml><?xml version="1.0" encoding="utf-8"?>
+<w:endnotes xmlns:wpc="http://schemas.microsoft.com/office/word/2010/wordprocessingCanvas" xmlns:cx="http://schemas.microsoft.com/office/drawing/2014/chartex" xmlns:cx1="http://schemas.microsoft.com/office/drawing/2015/9/8/chartex" xmlns:cx2="http://schemas.microsoft.com/office/drawing/2015/10/21/chartex" xmlns:cx3="http://schemas.microsoft.com/office/drawing/2016/5/9/chartex" xmlns:cx4="http://schemas.microsoft.com/office/drawing/2016/5/10/chartex" xmlns:cx5="http://schemas.microsoft.com/office/drawing/2016/5/11/chartex" xmlns:cx6="http://schemas.microsoft.com/office/drawing/2016/5/12/chartex" xmlns:cx7="http://schemas.microsoft.com/office/drawing/2016/5/13/chartex" xmlns:cx8="http://schemas.microsoft.com/office/drawing/2016/5/14/chartex" xmlns:mc="http://schemas.openxmlformats.org/markup-compatibility/2006" xmlns:aink="http://schemas.microsoft.com/office/drawing/2016/ink" xmlns:am3d="http://schemas.microsoft.com/office/drawing/2017/model3d" xmlns:o="urn:schemas-microsoft-com:office:office" xmlns:oel="http://schemas.microsoft.com/office/2019/extlst" xmlns:r="http://schemas.openxmlformats.org/officeDocument/2006/relationships" xmlns:m="http://schemas.openxmlformats.org/officeDocument/2006/math" xmlns:v="urn:schemas-microsoft-com:vml" xmlns:wp14="http://schemas.microsoft.com/office/word/2010/wordprocessingDrawing" xmlns:wp="http://schemas.openxmlformats.org/drawingml/2006/wordprocessingDrawing" xmlns:w10="urn:schemas-microsoft-com:office:word" xmlns:w="http://schemas.openxmlformats.org/wordprocessingml/2006/main" xmlns:w14="http://schemas.microsoft.com/office/word/2010/wordml" xmlns:w15="http://schemas.microsoft.com/office/word/2012/wordml" xmlns:w16cex="http://schemas.microsoft.com/office/word/2018/wordml/cex" xmlns:w16cid="http://schemas.microsoft.com/office/word/2016/wordml/cid" xmlns:w16="http://schemas.microsoft.com/office/word/2018/wordml" xmlns:w16du="http://schemas.microsoft.com/office/word/2023/wordml/word16du" xmlns:w16sdtdh="http://schemas.microsoft.com/office/word/2020/wordml/sdtdatahash" xmlns:w16sdtfl="http://schemas.microsoft.com/office/word/2024/wordml/sdtformatlock" xmlns:w16se="http://schemas.microsoft.com/office/word/2015/wordml/symex" xmlns:wpg="http://schemas.microsoft.com/office/word/2010/wordprocessingGroup" xmlns:wpi="http://schemas.microsoft.com/office/word/2010/wordprocessingInk" xmlns:wne="http://schemas.microsoft.com/office/word/2006/wordml" xmlns:wps="http://schemas.microsoft.com/office/word/2010/wordprocessingShape" mc:Ignorable="w14 w15 w16se w16cid w16 w16cex w16sdtdh w16sdtfl w16du wp14">
+  <w:endnote w:type="separator" w:id="-1">
+    <w:p>
+      <w:r>
+        <w:separator/>
+      </w:r>
+    </w:p>
+  </w:endnote>
+  <w:endnote w:type="continuationSeparator" w:id="0">
+    <w:p>
+      <w:r>
+        <w:continuationSeparator/>
+      </w:r>
+    </w:p>
+  </w:endnote>
+</w:endnotes>
+</file>
+
+<file path=word/footer1.xml><?xml version="1.0" encoding="utf-8"?>
+<w:ftr xmlns:wpc="http://schemas.microsoft.com/office/word/2010/wordprocessingCanvas" xmlns:cx="http://schemas.microsoft.com/office/drawing/2014/chartex" xmlns:cx1="http://schemas.microsoft.com/office/drawing/2015/9/8/chartex" xmlns:cx2="http://schemas.microsoft.com/office/drawing/2015/10/21/chartex" xmlns:cx3="http://schemas.microsoft.com/office/drawing/2016/5/9/chartex" xmlns:cx4="http://schemas.microsoft.com/office/drawing/2016/5/10/chartex" xmlns:cx5="http://schemas.microsoft.com/office/drawing/2016/5/11/chartex" xmlns:cx6="http://schemas.microsoft.com/office/drawing/2016/5/12/chartex" xmlns:cx7="http://schemas.microsoft.com/office/drawing/2016/5/13/chartex" xmlns:cx8="http://schemas.microsoft.com/office/drawing/2016/5/14/chartex" xmlns:mc="http://schemas.openxmlformats.org/markup-compatibility/2006" xmlns:aink="http://schemas.microsoft.com/office/drawing/2016/ink" xmlns:am3d="http://schemas.microsoft.com/office/drawing/2017/model3d" xmlns:o="urn:schemas-microsoft-com:office:office" xmlns:oel="http://schemas.microsoft.com/office/2019/extlst" xmlns:r="http://schemas.openxmlformats.org/officeDocument/2006/relationships" xmlns:m="http://schemas.openxmlformats.org/officeDocument/2006/math" xmlns:v="urn:schemas-microsoft-com:vml" xmlns:wp14="http://schemas.microsoft.com/office/word/2010/wordprocessingDrawing" xmlns:wp="http://schemas.openxmlformats.org/drawingml/2006/wordprocessingDrawing" xmlns:w10="urn:schemas-microsoft-com:office:word" xmlns:w="http://schemas.openxmlformats.org/wordprocessingml/2006/main" xmlns:w14="http://schemas.microsoft.com/office/word/2010/wordml" xmlns:w15="http://schemas.microsoft.com/office/word/2012/wordml" xmlns:w16cex="http://schemas.microsoft.com/office/word/2018/wordml/cex" xmlns:w16cid="http://schemas.microsoft.com/office/word/2016/wordml/cid" xmlns:w16="http://schemas.microsoft.com/office/word/2018/wordml" xmlns:w16du="http://schemas.microsoft.com/office/word/2023/wordml/word16du" xmlns:w16sdtdh="http://schemas.microsoft.com/office/word/2020/wordml/sdtdatahash" xmlns:w16sdtfl="http://schemas.microsoft.com/office/word/2024/wordml/sdtformatlock" xmlns:w16se="http://schemas.microsoft.com/office/word/2015/wordml/symex" xmlns:wpg="http://schemas.microsoft.com/office/word/2010/wordprocessingGroup" xmlns:wpi="http://schemas.microsoft.com/office/word/2010/wordprocessingInk" xmlns:wne="http://schemas.microsoft.com/office/word/2006/wordml" xmlns:wps="http://schemas.microsoft.com/office/word/2010/wordprocessingShape" mc:Ignorable="w14 w15 w16se w16cid w16 w16cex w16sdtdh w16sdtfl w16du wp14">
+  <w:p>
+    <w:pPr>
+      <w:pStyle w:val="a7"/>
+    </w:pPr>
+  </w:p>
+</w:ftr>
+</file>
+
+<file path=word/footer2.xml><?xml version="1.0" encoding="utf-8"?>
+<w:ftr xmlns:wpc="http://schemas.microsoft.com/office/word/2010/wordprocessingCanvas" xmlns:cx="http://schemas.microsoft.com/office/drawing/2014/chartex" xmlns:cx1="http://schemas.microsoft.com/office/drawing/2015/9/8/chartex" xmlns:cx2="http://schemas.microsoft.com/office/drawing/2015/10/21/chartex" xmlns:cx3="http://schemas.microsoft.com/office/drawing/2016/5/9/chartex" xmlns:cx4="http://schemas.microsoft.com/office/drawing/2016/5/10/chartex" xmlns:cx5="http://schemas.microsoft.com/office/drawing/2016/5/11/chartex" xmlns:cx6="http://schemas.microsoft.com/office/drawing/2016/5/12/chartex" xmlns:cx7="http://schemas.microsoft.com/office/drawing/2016/5/13/chartex" xmlns:cx8="http://schemas.microsoft.com/office/drawing/2016/5/14/chartex" xmlns:mc="http://schemas.openxmlformats.org/markup-compatibility/2006" xmlns:aink="http://schemas.microsoft.com/office/drawing/2016/ink" xmlns:am3d="http://schemas.microsoft.com/office/drawing/2017/model3d" xmlns:o="urn:schemas-microsoft-com:office:office" xmlns:oel="http://schemas.microsoft.com/office/2019/extlst" xmlns:r="http://schemas.openxmlformats.org/officeDocument/2006/relationships" xmlns:m="http://schemas.openxmlformats.org/officeDocument/2006/math" xmlns:v="urn:schemas-microsoft-com:vml" xmlns:wp14="http://schemas.microsoft.com/office/word/2010/wordprocessingDrawing" xmlns:wp="http://schemas.openxmlformats.org/drawingml/2006/wordprocessingDrawing" xmlns:w10="urn:schemas-microsoft-com:office:word" xmlns:w="http://schemas.openxmlformats.org/wordprocessingml/2006/main" xmlns:w14="http://schemas.microsoft.com/office/word/2010/wordml" xmlns:w15="http://schemas.microsoft.com/office/word/2012/wordml" xmlns:w16cex="http://schemas.microsoft.com/office/word/2018/wordml/cex" xmlns:w16cid="http://schemas.microsoft.com/office/word/2016/wordml/cid" xmlns:w16="http://schemas.microsoft.com/office/word/2018/wordml" xmlns:w16du="http://schemas.microsoft.com/office/word/2023/wordml/word16du" xmlns:w16sdtdh="http://schemas.microsoft.com/office/word/2020/wordml/sdtdatahash" xmlns:w16sdtfl="http://schemas.microsoft.com/office/word/2024/wordml/sdtformatlock" xmlns:w16se="http://schemas.microsoft.com/office/word/2015/wordml/symex" xmlns:wpg="http://schemas.microsoft.com/office/word/2010/wordprocessingGroup" xmlns:wpi="http://schemas.microsoft.com/office/word/2010/wordprocessingInk" xmlns:wne="http://schemas.microsoft.com/office/word/2006/wordml" xmlns:wps="http://schemas.microsoft.com/office/word/2010/wordprocessingShape" mc:Ignorable="w14 w15 w16se w16cid w16 w16cex w16sdtdh w16sdtfl w16du wp14">
+  <w:p>
+    <w:pPr>
+      <w:pStyle w:val="a7"/>
+    </w:pPr>
+  </w:p>
+</w:ftr>
+</file>
+
+<file path=word/footer3.xml><?xml version="1.0" encoding="utf-8"?>
+<w:ftr xmlns:wpc="http://schemas.microsoft.com/office/word/2010/wordprocessingCanvas" xmlns:cx="http://schemas.microsoft.com/office/drawing/2014/chartex" xmlns:cx1="http://schemas.microsoft.com/office/drawing/2015/9/8/chartex" xmlns:cx2="http://schemas.microsoft.com/office/drawing/2015/10/21/chartex" xmlns:cx3="http://schemas.microsoft.com/office/drawing/2016/5/9/chartex" xmlns:cx4="http://schemas.microsoft.com/office/drawing/2016/5/10/chartex" xmlns:cx5="http://schemas.microsoft.com/office/drawing/2016/5/11/chartex" xmlns:cx6="http://schemas.microsoft.com/office/drawing/2016/5/12/chartex" xmlns:cx7="http://schemas.microsoft.com/office/drawing/2016/5/13/chartex" xmlns:cx8="http://schemas.microsoft.com/office/drawing/2016/5/14/chartex" xmlns:mc="http://schemas.openxmlformats.org/markup-compatibility/2006" xmlns:aink="http://schemas.microsoft.com/office/drawing/2016/ink" xmlns:am3d="http://schemas.microsoft.com/office/drawing/2017/model3d" xmlns:o="urn:schemas-microsoft-com:office:office" xmlns:oel="http://schemas.microsoft.com/office/2019/extlst" xmlns:r="http://schemas.openxmlformats.org/officeDocument/2006/relationships" xmlns:m="http://schemas.openxmlformats.org/officeDocument/2006/math" xmlns:v="urn:schemas-microsoft-com:vml" xmlns:wp14="http://schemas.microsoft.com/office/word/2010/wordprocessingDrawing" xmlns:wp="http://schemas.openxmlformats.org/drawingml/2006/wordprocessingDrawing" xmlns:w10="urn:schemas-microsoft-com:office:word" xmlns:w="http://schemas.openxmlformats.org/wordprocessingml/2006/main" xmlns:w14="http://schemas.microsoft.com/office/word/2010/wordml" xmlns:w15="http://schemas.microsoft.com/office/word/2012/wordml" xmlns:w16cex="http://schemas.microsoft.com/office/word/2018/wordml/cex" xmlns:w16cid="http://schemas.microsoft.com/office/word/2016/wordml/cid" xmlns:w16="http://schemas.microsoft.com/office/word/2018/wordml" xmlns:w16du="http://schemas.microsoft.com/office/word/2023/wordml/word16du" xmlns:w16sdtdh="http://schemas.microsoft.com/office/word/2020/wordml/sdtdatahash" xmlns:w16sdtfl="http://schemas.microsoft.com/office/word/2024/wordml/sdtformatlock" xmlns:w16se="http://schemas.microsoft.com/office/word/2015/wordml/symex" xmlns:wpg="http://schemas.microsoft.com/office/word/2010/wordprocessingGroup" xmlns:wpi="http://schemas.microsoft.com/office/word/2010/wordprocessingInk" xmlns:wne="http://schemas.microsoft.com/office/word/2006/wordml" xmlns:wps="http://schemas.microsoft.com/office/word/2010/wordprocessingShape" mc:Ignorable="w14 w15 w16se w16cid w16 w16cex w16sdtdh w16sdtfl w16du wp14">
+  <w:p>
+    <w:pPr>
+      <w:pStyle w:val="a7"/>
+    </w:pPr>
+  </w:p>
+</w:ftr>
+</file>
+
+<file path=word/footnotes.xml><?xml version="1.0" encoding="utf-8"?>
+<w:footnotes xmlns:wpc="http://schemas.microsoft.com/office/word/2010/wordprocessingCanvas" xmlns:cx="http://schemas.microsoft.com/office/drawing/2014/chartex" xmlns:cx1="http://schemas.microsoft.com/office/drawing/2015/9/8/chartex" xmlns:cx2="http://schemas.microsoft.com/office/drawing/2015/10/21/chartex" xmlns:cx3="http://schemas.microsoft.com/office/drawing/2016/5/9/chartex" xmlns:cx4="http://schemas.microsoft.com/office/drawing/2016/5/10/chartex" xmlns:cx5="http://schemas.microsoft.com/office/drawing/2016/5/11/chartex" xmlns:cx6="http://schemas.microsoft.com/office/drawing/2016/5/12/chartex" xmlns:cx7="http://schemas.microsoft.com/office/drawing/2016/5/13/chartex" xmlns:cx8="http://schemas.microsoft.com/office/drawing/2016/5/14/chartex" xmlns:mc="http://schemas.openxmlformats.org/markup-compatibility/2006" xmlns:aink="http://schemas.microsoft.com/office/drawing/2016/ink" xmlns:am3d="http://schemas.microsoft.com/office/drawing/2017/model3d" xmlns:o="urn:schemas-microsoft-com:office:office" xmlns:oel="http://schemas.microsoft.com/office/2019/extlst" xmlns:r="http://schemas.openxmlformats.org/officeDocument/2006/relationships" xmlns:m="http://schemas.openxmlformats.org/officeDocument/2006/math" xmlns:v="urn:schemas-microsoft-com:vml" xmlns:wp14="http://schemas.microsoft.com/office/word/2010/wordprocessingDrawing" xmlns:wp="http://schemas.openxmlformats.org/drawingml/2006/wordprocessingDrawing" xmlns:w10="urn:schemas-microsoft-com:office:word" xmlns:w="http://schemas.openxmlformats.org/wordprocessingml/2006/main" xmlns:w14="http://schemas.microsoft.com/office/word/2010/wordml" xmlns:w15="http://schemas.microsoft.com/office/word/2012/wordml" xmlns:w16cex="http://schemas.microsoft.com/office/word/2018/wordml/cex" xmlns:w16cid="http://schemas.microsoft.com/office/word/2016/wordml/cid" xmlns:w16="http://schemas.microsoft.com/office/word/2018/wordml" xmlns:w16du="http://schemas.microsoft.com/office/word/2023/wordml/word16du" xmlns:w16sdtdh="http://schemas.microsoft.com/office/word/2020/wordml/sdtdatahash" xmlns:w16sdtfl="http://schemas.microsoft.com/office/word/2024/wordml/sdtformatlock" xmlns:w16se="http://schemas.microsoft.com/office/word/2015/wordml/symex" xmlns:wpg="http://schemas.microsoft.com/office/word/2010/wordprocessingGroup" xmlns:wpi="http://schemas.microsoft.com/office/word/2010/wordprocessingInk" xmlns:wne="http://schemas.microsoft.com/office/word/2006/wordml" xmlns:wps="http://schemas.microsoft.com/office/word/2010/wordprocessingShape" mc:Ignorable="w14 w15 w16se w16cid w16 w16cex w16sdtdh w16sdtfl w16du wp14">
+  <w:footnote w:type="separator" w:id="-1">
+    <w:p>
+      <w:r>
+        <w:separator/>
+      </w:r>
+    </w:p>
+  </w:footnote>
+  <w:footnote w:type="continuationSeparator" w:id="0">
+    <w:p>
+      <w:r>
+        <w:continuationSeparator/>
+      </w:r>
+    </w:p>
+  </w:footnote>
+</w:footnotes>
+</file>
+
+<file path=word/header1.xml><?xml version="1.0" encoding="utf-8"?>
+<w:hdr xmlns:wpc="http://schemas.microsoft.com/office/word/2010/wordprocessingCanvas" xmlns:cx="http://schemas.microsoft.com/office/drawing/2014/chartex" xmlns:cx1="http://schemas.microsoft.com/office/drawing/2015/9/8/chartex" xmlns:cx2="http://schemas.microsoft.com/office/drawing/2015/10/21/chartex" xmlns:cx3="http://schemas.microsoft.com/office/drawing/2016/5/9/chartex" xmlns:cx4="http://schemas.microsoft.com/office/drawing/2016/5/10/chartex" xmlns:cx5="http://schemas.microsoft.com/office/drawing/2016/5/11/chartex" xmlns:cx6="http://schemas.microsoft.com/office/drawing/2016/5/12/chartex" xmlns:cx7="http://schemas.microsoft.com/office/drawing/2016/5/13/chartex" xmlns:cx8="http://schemas.microsoft.com/office/drawing/2016/5/14/chartex" xmlns:mc="http://schemas.openxmlformats.org/markup-compatibility/2006" xmlns:aink="http://schemas.microsoft.com/office/drawing/2016/ink" xmlns:am3d="http://schemas.microsoft.com/office/drawing/2017/model3d" xmlns:o="urn:schemas-microsoft-com:office:office" xmlns:oel="http://schemas.microsoft.com/office/2019/extlst" xmlns:r="http://schemas.openxmlformats.org/officeDocument/2006/relationships" xmlns:m="http://schemas.openxmlformats.org/officeDocument/2006/math" xmlns:v="urn:schemas-microsoft-com:vml" xmlns:wp14="http://schemas.microsoft.com/office/word/2010/wordprocessingDrawing" xmlns:wp="http://schemas.openxmlformats.org/drawingml/2006/wordprocessingDrawing" xmlns:w10="urn:schemas-microsoft-com:office:word" xmlns:w="http://schemas.openxmlformats.org/wordprocessingml/2006/main" xmlns:w14="http://schemas.microsoft.com/office/word/2010/wordml" xmlns:w15="http://schemas.microsoft.com/office/word/2012/wordml" xmlns:w16cex="http://schemas.microsoft.com/office/word/2018/wordml/cex" xmlns:w16cid="http://schemas.microsoft.com/office/word/2016/wordml/cid" xmlns:w16="http://schemas.microsoft.com/office/word/2018/wordml" xmlns:w16du="http://schemas.microsoft.com/office/word/2023/wordml/word16du" xmlns:w16sdtdh="http://schemas.microsoft.com/office/word/2020/wordml/sdtdatahash" xmlns:w16sdtfl="http://schemas.microsoft.com/office/word/2024/wordml/sdtformatlock" xmlns:w16se="http://schemas.microsoft.com/office/word/2015/wordml/symex" xmlns:wpg="http://schemas.microsoft.com/office/word/2010/wordprocessingGroup" xmlns:wpi="http://schemas.microsoft.com/office/word/2010/wordprocessingInk" xmlns:wne="http://schemas.microsoft.com/office/word/2006/wordml" xmlns:wps="http://schemas.microsoft.com/office/word/2010/wordprocessingShape" mc:Ignorable="w14 w15 w16se w16cid w16 w16cex w16sdtdh w16sdtfl w16du wp14">
+  <w:p>
+    <w:pPr>
+      <w:pStyle w:val="a8"/>
+    </w:pPr>
+  </w:p>
+</w:hdr>
+</file>
+
+<file path=word/header2.xml><?xml version="1.0" encoding="utf-8"?>
+<w:hdr xmlns:wpc="http://schemas.microsoft.com/office/word/2010/wordprocessingCanvas" xmlns:cx="http://schemas.microsoft.com/office/drawing/2014/chartex" xmlns:cx1="http://schemas.microsoft.com/office/drawing/2015/9/8/chartex" xmlns:cx2="http://schemas.microsoft.com/office/drawing/2015/10/21/chartex" xmlns:cx3="http://schemas.microsoft.com/office/drawing/2016/5/9/chartex" xmlns:cx4="http://schemas.microsoft.com/office/drawing/2016/5/10/chartex" xmlns:cx5="http://schemas.microsoft.com/office/drawing/2016/5/11/chartex" xmlns:cx6="http://schemas.microsoft.com/office/drawing/2016/5/12/chartex" xmlns:cx7="http://schemas.microsoft.com/office/drawing/2016/5/13/chartex" xmlns:cx8="http://schemas.microsoft.com/office/drawing/2016/5/14/chartex" xmlns:mc="http://schemas.openxmlformats.org/markup-compatibility/2006" xmlns:aink="http://schemas.microsoft.com/office/drawing/2016/ink" xmlns:am3d="http://schemas.microsoft.com/office/drawing/2017/model3d" xmlns:o="urn:schemas-microsoft-com:office:office" xmlns:oel="http://schemas.microsoft.com/office/2019/extlst" xmlns:r="http://schemas.openxmlformats.org/officeDocument/2006/relationships" xmlns:m="http://schemas.openxmlformats.org/officeDocument/2006/math" xmlns:v="urn:schemas-microsoft-com:vml" xmlns:wp14="http://schemas.microsoft.com/office/word/2010/wordprocessingDrawing" xmlns:wp="http://schemas.openxmlformats.org/drawingml/2006/wordprocessingDrawing" xmlns:w10="urn:schemas-microsoft-com:office:word" xmlns:w="http://schemas.openxmlformats.org/wordprocessingml/2006/main" xmlns:w14="http://schemas.microsoft.com/office/word/2010/wordml" xmlns:w15="http://schemas.microsoft.com/office/word/2012/wordml" xmlns:w16cex="http://schemas.microsoft.com/office/word/2018/wordml/cex" xmlns:w16cid="http://schemas.microsoft.com/office/word/2016/wordml/cid" xmlns:w16="http://schemas.microsoft.com/office/word/2018/wordml" xmlns:w16du="http://schemas.microsoft.com/office/word/2023/wordml/word16du" xmlns:w16sdtdh="http://schemas.microsoft.com/office/word/2020/wordml/sdtdatahash" xmlns:w16sdtfl="http://schemas.microsoft.com/office/word/2024/wordml/sdtformatlock" xmlns:w16se="http://schemas.microsoft.com/office/word/2015/wordml/symex" xmlns:wpg="http://schemas.microsoft.com/office/word/2010/wordprocessingGroup" xmlns:wpi="http://schemas.microsoft.com/office/word/2010/wordprocessingInk" xmlns:wne="http://schemas.microsoft.com/office/word/2006/wordml" xmlns:wps="http://schemas.microsoft.com/office/word/2010/wordprocessingShape" mc:Ignorable="w14 w15 w16se w16cid w16 w16cex w16sdtdh w16sdtfl w16du wp14">
+  <w:p>
+    <w:pPr>
+      <w:pStyle w:val="a8"/>
+    </w:pPr>
+  </w:p>
+</w:hdr>
+</file>
+
+<file path=word/header3.xml><?xml version="1.0" encoding="utf-8"?>
+<w:hdr xmlns:wpc="http://schemas.microsoft.com/office/word/2010/wordprocessingCanvas" xmlns:cx="http://schemas.microsoft.com/office/drawing/2014/chartex" xmlns:cx1="http://schemas.microsoft.com/office/drawing/2015/9/8/chartex" xmlns:cx2="http://schemas.microsoft.com/office/drawing/2015/10/21/chartex" xmlns:cx3="http://schemas.microsoft.com/office/drawing/2016/5/9/chartex" xmlns:cx4="http://schemas.microsoft.com/office/drawing/2016/5/10/chartex" xmlns:cx5="http://schemas.microsoft.com/office/drawing/2016/5/11/chartex" xmlns:cx6="http://schemas.microsoft.com/office/drawing/2016/5/12/chartex" xmlns:cx7="http://schemas.microsoft.com/office/drawing/2016/5/13/chartex" xmlns:cx8="http://schemas.microsoft.com/office/drawing/2016/5/14/chartex" xmlns:mc="http://schemas.openxmlformats.org/markup-compatibility/2006" xmlns:aink="http://schemas.microsoft.com/office/drawing/2016/ink" xmlns:am3d="http://schemas.microsoft.com/office/drawing/2017/model3d" xmlns:o="urn:schemas-microsoft-com:office:office" xmlns:oel="http://schemas.microsoft.com/office/2019/extlst" xmlns:r="http://schemas.openxmlformats.org/officeDocument/2006/relationships" xmlns:m="http://schemas.openxmlformats.org/officeDocument/2006/math" xmlns:v="urn:schemas-microsoft-com:vml" xmlns:wp14="http://schemas.microsoft.com/office/word/2010/wordprocessingDrawing" xmlns:wp="http://schemas.openxmlformats.org/drawingml/2006/wordprocessingDrawing" xmlns:w10="urn:schemas-microsoft-com:office:word" xmlns:w="http://schemas.openxmlformats.org/wordprocessingml/2006/main" xmlns:w14="http://schemas.microsoft.com/office/word/2010/wordml" xmlns:w15="http://schemas.microsoft.com/office/word/2012/wordml" xmlns:w16cex="http://schemas.microsoft.com/office/word/2018/wordml/cex" xmlns:w16cid="http://schemas.microsoft.com/office/word/2016/wordml/cid" xmlns:w16="http://schemas.microsoft.com/office/word/2018/wordml" xmlns:w16du="http://schemas.microsoft.com/office/word/2023/wordml/word16du" xmlns:w16sdtdh="http://schemas.microsoft.com/office/word/2020/wordml/sdtdatahash" xmlns:w16sdtfl="http://schemas.microsoft.com/office/word/2024/wordml/sdtformatlock" xmlns:w16se="http://schemas.microsoft.com/office/word/2015/wordml/symex" xmlns:wpg="http://schemas.microsoft.com/office/word/2010/wordprocessingGroup" xmlns:wpi="http://schemas.microsoft.com/office/word/2010/wordprocessingInk" xmlns:wne="http://schemas.microsoft.com/office/word/2006/wordml" xmlns:wps="http://schemas.microsoft.com/office/word/2010/wordprocessingShape" mc:Ignorable="w14 w15 w16se w16cid w16 w16cex w16sdtdh w16sdtfl w16du wp14">
+  <w:p>
+    <w:pPr>
+      <w:pStyle w:val="a8"/>
+    </w:pPr>
+  </w:p>
+</w:hdr>
+</file>
+
 <file path=word/styles.xml><?xml version="1.0" encoding="utf-8"?>
-<w:styles xmlns:mc="http://schemas.openxmlformats.org/markup-compatibility/2006" xmlns:r="http://schemas.openxmlformats.org/officeDocument/2006/relationships" xmlns:w="http://schemas.openxmlformats.org/wordprocessingml/2006/main" xmlns:w14="http://schemas.microsoft.com/office/word/2010/wordml" xmlns:w15="http://schemas.microsoft.com/office/word/2012/wordml" xmlns:w16cex="http://schemas.microsoft.com/office/word/2018/wordml/cex" xmlns:w16cid="http://schemas.microsoft.com/office/word/2016/wordml/cid" xmlns:w16="http://schemas.microsoft.com/office/word/2018/wordml" xmlns:w16sdtdh="http://schemas.microsoft.com/office/word/2020/wordml/sdtdatahash" xmlns:w16se="http://schemas.microsoft.com/office/word/2015/wordml/symex" mc:Ignorable="w14 w15 w16se w16cid w16 w16cex w16sdtdh">
+<w:styles xmlns:mc="http://schemas.openxmlformats.org/markup-compatibility/2006" xmlns:r="http://schemas.openxmlformats.org/officeDocument/2006/relationships" xmlns:w="http://schemas.openxmlformats.org/wordprocessingml/2006/main" xmlns:w14="http://schemas.microsoft.com/office/word/2010/wordml" xmlns:w15="http://schemas.microsoft.com/office/word/2012/wordml" xmlns:w16cex="http://schemas.microsoft.com/office/word/2018/wordml/cex" xmlns:w16cid="http://schemas.microsoft.com/office/word/2016/wordml/cid" xmlns:w16="http://schemas.microsoft.com/office/word/2018/wordml" xmlns:w16du="http://schemas.microsoft.com/office/word/2023/wordml/word16du" xmlns:w16sdtdh="http://schemas.microsoft.com/office/word/2020/wordml/sdtdatahash" xmlns:w16sdtfl="http://schemas.microsoft.com/office/word/2024/wordml/sdtformatlock" xmlns:w16se="http://schemas.microsoft.com/office/word/2015/wordml/symex" mc:Ignorable="w14 w15 w16se w16cid w16 w16cex w16sdtdh w16sdtfl w16du">
   <w:docDefaults>
     <w:rPrDefault>
       <w:rPr>
@@ -2309,30 +2803,118 @@
     </w:rPrDefault>
     <w:pPrDefault/>
   </w:docDefaults>
-  <w:latentStyles w:defLockedState="0" w:defUIPriority="0" w:defSemiHidden="0" w:defUnhideWhenUsed="0" w:defQFormat="0" w:count="376">
-    <w:lsdException w:name="Normal" w:qFormat="1"/>
-    <w:lsdException w:name="heading 1" w:qFormat="1"/>
-    <w:lsdException w:name="heading 2" w:semiHidden="1" w:unhideWhenUsed="1" w:qFormat="1"/>
-    <w:lsdException w:name="heading 3" w:semiHidden="1" w:unhideWhenUsed="1" w:qFormat="1"/>
-    <w:lsdException w:name="heading 4" w:semiHidden="1" w:unhideWhenUsed="1" w:qFormat="1"/>
-    <w:lsdException w:name="heading 5" w:semiHidden="1" w:unhideWhenUsed="1" w:qFormat="1"/>
-    <w:lsdException w:name="heading 6" w:semiHidden="1" w:unhideWhenUsed="1" w:qFormat="1"/>
-    <w:lsdException w:name="heading 7" w:semiHidden="1" w:unhideWhenUsed="1" w:qFormat="1"/>
-    <w:lsdException w:name="heading 8" w:semiHidden="1" w:unhideWhenUsed="1" w:qFormat="1"/>
-    <w:lsdException w:name="heading 9" w:semiHidden="1" w:unhideWhenUsed="1" w:qFormat="1"/>
-    <w:lsdException w:name="caption" w:semiHidden="1" w:unhideWhenUsed="1" w:qFormat="1"/>
-    <w:lsdException w:name="Title" w:qFormat="1"/>
-    <w:lsdException w:name="Default Paragraph Font" w:semiHidden="1" w:qFormat="1"/>
-    <w:lsdException w:name="Subtitle" w:qFormat="1"/>
-    <w:lsdException w:name="Strong" w:qFormat="1"/>
-    <w:lsdException w:name="Emphasis" w:qFormat="1"/>
-    <w:lsdException w:name="HTML Top of Form" w:semiHidden="1" w:uiPriority="99" w:unhideWhenUsed="1"/>
-    <w:lsdException w:name="HTML Bottom of Form" w:semiHidden="1" w:uiPriority="99" w:unhideWhenUsed="1"/>
-    <w:lsdException w:name="Normal Table" w:semiHidden="1" w:unhideWhenUsed="1" w:qFormat="1"/>
-    <w:lsdException w:name="No List" w:semiHidden="1" w:uiPriority="99" w:unhideWhenUsed="1"/>
-    <w:lsdException w:name="Outline List 1" w:semiHidden="1" w:uiPriority="99" w:unhideWhenUsed="1"/>
-    <w:lsdException w:name="Outline List 2" w:semiHidden="1" w:uiPriority="99" w:unhideWhenUsed="1"/>
-    <w:lsdException w:name="Outline List 3" w:semiHidden="1" w:uiPriority="99" w:unhideWhenUsed="1"/>
+  <w:latentStyles w:defLockedState="0" w:defUIPriority="99" w:defSemiHidden="0" w:defUnhideWhenUsed="0" w:defQFormat="0" w:count="376">
+    <w:lsdException w:name="Normal" w:uiPriority="0" w:qFormat="1"/>
+    <w:lsdException w:name="heading 1" w:uiPriority="9" w:qFormat="1"/>
+    <w:lsdException w:name="heading 2" w:semiHidden="1" w:uiPriority="9" w:unhideWhenUsed="1" w:qFormat="1"/>
+    <w:lsdException w:name="heading 3" w:semiHidden="1" w:uiPriority="9" w:unhideWhenUsed="1" w:qFormat="1"/>
+    <w:lsdException w:name="heading 4" w:semiHidden="1" w:uiPriority="9" w:unhideWhenUsed="1" w:qFormat="1"/>
+    <w:lsdException w:name="heading 5" w:semiHidden="1" w:uiPriority="9" w:unhideWhenUsed="1" w:qFormat="1"/>
+    <w:lsdException w:name="heading 6" w:semiHidden="1" w:uiPriority="9" w:unhideWhenUsed="1" w:qFormat="1"/>
+    <w:lsdException w:name="heading 7" w:semiHidden="1" w:uiPriority="9" w:unhideWhenUsed="1" w:qFormat="1"/>
+    <w:lsdException w:name="heading 8" w:semiHidden="1" w:uiPriority="9" w:unhideWhenUsed="1" w:qFormat="1"/>
+    <w:lsdException w:name="heading 9" w:semiHidden="1" w:uiPriority="9" w:unhideWhenUsed="1" w:qFormat="1"/>
+    <w:lsdException w:name="index 1" w:semiHidden="1" w:unhideWhenUsed="1"/>
+    <w:lsdException w:name="index 2" w:semiHidden="1" w:unhideWhenUsed="1"/>
+    <w:lsdException w:name="index 3" w:semiHidden="1" w:unhideWhenUsed="1"/>
+    <w:lsdException w:name="index 4" w:semiHidden="1" w:unhideWhenUsed="1"/>
+    <w:lsdException w:name="index 5" w:semiHidden="1" w:unhideWhenUsed="1"/>
+    <w:lsdException w:name="index 6" w:semiHidden="1" w:unhideWhenUsed="1"/>
+    <w:lsdException w:name="index 7" w:semiHidden="1" w:unhideWhenUsed="1"/>
+    <w:lsdException w:name="index 8" w:semiHidden="1" w:unhideWhenUsed="1"/>
+    <w:lsdException w:name="index 9" w:semiHidden="1" w:unhideWhenUsed="1"/>
+    <w:lsdException w:name="toc 1" w:semiHidden="1" w:uiPriority="39" w:unhideWhenUsed="1"/>
+    <w:lsdException w:name="toc 2" w:semiHidden="1" w:uiPriority="39" w:unhideWhenUsed="1"/>
+    <w:lsdException w:name="toc 3" w:semiHidden="1" w:uiPriority="39" w:unhideWhenUsed="1"/>
+    <w:lsdException w:name="toc 4" w:semiHidden="1" w:uiPriority="39" w:unhideWhenUsed="1"/>
+    <w:lsdException w:name="toc 5" w:semiHidden="1" w:uiPriority="39" w:unhideWhenUsed="1"/>
+    <w:lsdException w:name="toc 6" w:semiHidden="1" w:uiPriority="39" w:unhideWhenUsed="1"/>
+    <w:lsdException w:name="toc 7" w:semiHidden="1" w:uiPriority="39" w:unhideWhenUsed="1"/>
+    <w:lsdException w:name="toc 8" w:semiHidden="1" w:uiPriority="39" w:unhideWhenUsed="1"/>
+    <w:lsdException w:name="toc 9" w:semiHidden="1" w:uiPriority="39" w:unhideWhenUsed="1"/>
+    <w:lsdException w:name="Normal Indent" w:semiHidden="1" w:unhideWhenUsed="1"/>
+    <w:lsdException w:name="footnote text" w:semiHidden="1" w:unhideWhenUsed="1"/>
+    <w:lsdException w:name="annotation text" w:semiHidden="1" w:unhideWhenUsed="1"/>
+    <w:lsdException w:name="header" w:uiPriority="0"/>
+    <w:lsdException w:name="footer" w:uiPriority="0"/>
+    <w:lsdException w:name="index heading" w:semiHidden="1" w:unhideWhenUsed="1"/>
+    <w:lsdException w:name="caption" w:semiHidden="1" w:uiPriority="35" w:unhideWhenUsed="1" w:qFormat="1"/>
+    <w:lsdException w:name="table of figures" w:semiHidden="1" w:unhideWhenUsed="1"/>
+    <w:lsdException w:name="envelope address" w:semiHidden="1" w:unhideWhenUsed="1"/>
+    <w:lsdException w:name="envelope return" w:semiHidden="1" w:unhideWhenUsed="1"/>
+    <w:lsdException w:name="footnote reference" w:semiHidden="1" w:unhideWhenUsed="1"/>
+    <w:lsdException w:name="annotation reference" w:semiHidden="1" w:unhideWhenUsed="1"/>
+    <w:lsdException w:name="line number" w:semiHidden="1" w:unhideWhenUsed="1"/>
+    <w:lsdException w:name="page number" w:uiPriority="0"/>
+    <w:lsdException w:name="endnote reference" w:semiHidden="1" w:unhideWhenUsed="1"/>
+    <w:lsdException w:name="endnote text" w:semiHidden="1" w:unhideWhenUsed="1"/>
+    <w:lsdException w:name="table of authorities" w:semiHidden="1" w:unhideWhenUsed="1"/>
+    <w:lsdException w:name="macro" w:semiHidden="1" w:unhideWhenUsed="1"/>
+    <w:lsdException w:name="toa heading" w:semiHidden="1" w:unhideWhenUsed="1"/>
+    <w:lsdException w:name="List" w:semiHidden="1" w:unhideWhenUsed="1"/>
+    <w:lsdException w:name="List Bullet" w:semiHidden="1" w:unhideWhenUsed="1"/>
+    <w:lsdException w:name="List Number" w:semiHidden="1" w:unhideWhenUsed="1"/>
+    <w:lsdException w:name="List 2" w:semiHidden="1" w:unhideWhenUsed="1"/>
+    <w:lsdException w:name="List 3" w:semiHidden="1" w:unhideWhenUsed="1"/>
+    <w:lsdException w:name="List 4" w:semiHidden="1" w:unhideWhenUsed="1"/>
+    <w:lsdException w:name="List 5" w:semiHidden="1" w:unhideWhenUsed="1"/>
+    <w:lsdException w:name="List Bullet 2" w:semiHidden="1" w:unhideWhenUsed="1"/>
+    <w:lsdException w:name="List Bullet 3" w:semiHidden="1" w:unhideWhenUsed="1"/>
+    <w:lsdException w:name="List Bullet 4" w:semiHidden="1" w:unhideWhenUsed="1"/>
+    <w:lsdException w:name="List Bullet 5" w:semiHidden="1" w:unhideWhenUsed="1"/>
+    <w:lsdException w:name="List Number 2" w:semiHidden="1" w:unhideWhenUsed="1"/>
+    <w:lsdException w:name="List Number 3" w:semiHidden="1" w:unhideWhenUsed="1"/>
+    <w:lsdException w:name="List Number 4" w:semiHidden="1" w:unhideWhenUsed="1"/>
+    <w:lsdException w:name="List Number 5" w:semiHidden="1" w:unhideWhenUsed="1"/>
+    <w:lsdException w:name="Title" w:uiPriority="10" w:qFormat="1"/>
+    <w:lsdException w:name="Closing" w:semiHidden="1" w:unhideWhenUsed="1"/>
+    <w:lsdException w:name="Signature" w:semiHidden="1" w:unhideWhenUsed="1"/>
+    <w:lsdException w:name="Default Paragraph Font" w:uiPriority="0"/>
+    <w:lsdException w:name="Body Text" w:semiHidden="1" w:unhideWhenUsed="1"/>
+    <w:lsdException w:name="Body Text Indent" w:uiPriority="0"/>
+    <w:lsdException w:name="List Continue" w:semiHidden="1" w:unhideWhenUsed="1"/>
+    <w:lsdException w:name="List Continue 2" w:semiHidden="1" w:unhideWhenUsed="1"/>
+    <w:lsdException w:name="List Continue 3" w:semiHidden="1" w:unhideWhenUsed="1"/>
+    <w:lsdException w:name="List Continue 4" w:semiHidden="1" w:unhideWhenUsed="1"/>
+    <w:lsdException w:name="List Continue 5" w:semiHidden="1" w:unhideWhenUsed="1"/>
+    <w:lsdException w:name="Message Header" w:semiHidden="1" w:unhideWhenUsed="1"/>
+    <w:lsdException w:name="Subtitle" w:uiPriority="11" w:qFormat="1"/>
+    <w:lsdException w:name="Salutation" w:semiHidden="1" w:unhideWhenUsed="1"/>
+    <w:lsdException w:name="Date" w:uiPriority="0"/>
+    <w:lsdException w:name="Body Text First Indent" w:semiHidden="1" w:unhideWhenUsed="1"/>
+    <w:lsdException w:name="Body Text First Indent 2" w:semiHidden="1" w:unhideWhenUsed="1"/>
+    <w:lsdException w:name="Note Heading" w:semiHidden="1" w:unhideWhenUsed="1"/>
+    <w:lsdException w:name="Body Text 2" w:semiHidden="1" w:unhideWhenUsed="1"/>
+    <w:lsdException w:name="Body Text 3" w:semiHidden="1" w:unhideWhenUsed="1"/>
+    <w:lsdException w:name="Body Text Indent 2" w:semiHidden="1" w:unhideWhenUsed="1"/>
+    <w:lsdException w:name="Body Text Indent 3" w:semiHidden="1" w:unhideWhenUsed="1"/>
+    <w:lsdException w:name="Block Text" w:semiHidden="1" w:unhideWhenUsed="1"/>
+    <w:lsdException w:name="Hyperlink" w:unhideWhenUsed="1"/>
+    <w:lsdException w:name="FollowedHyperlink" w:semiHidden="1" w:unhideWhenUsed="1"/>
+    <w:lsdException w:name="Strong" w:uiPriority="0" w:qFormat="1"/>
+    <w:lsdException w:name="Emphasis" w:uiPriority="20" w:qFormat="1"/>
+    <w:lsdException w:name="Document Map" w:semiHidden="1" w:unhideWhenUsed="1"/>
+    <w:lsdException w:name="Plain Text" w:semiHidden="1" w:unhideWhenUsed="1"/>
+    <w:lsdException w:name="E-mail Signature" w:semiHidden="1" w:unhideWhenUsed="1"/>
+    <w:lsdException w:name="HTML Top of Form" w:semiHidden="1" w:unhideWhenUsed="1"/>
+    <w:lsdException w:name="HTML Bottom of Form" w:semiHidden="1" w:unhideWhenUsed="1"/>
+    <w:lsdException w:name="Normal (Web)" w:uiPriority="0"/>
+    <w:lsdException w:name="HTML Acronym" w:semiHidden="1" w:unhideWhenUsed="1"/>
+    <w:lsdException w:name="HTML Address" w:semiHidden="1" w:unhideWhenUsed="1"/>
+    <w:lsdException w:name="HTML Cite" w:semiHidden="1" w:unhideWhenUsed="1"/>
+    <w:lsdException w:name="HTML Code" w:semiHidden="1" w:unhideWhenUsed="1"/>
+    <w:lsdException w:name="HTML Definition" w:semiHidden="1" w:unhideWhenUsed="1"/>
+    <w:lsdException w:name="HTML Keyboard" w:semiHidden="1" w:unhideWhenUsed="1"/>
+    <w:lsdException w:name="HTML Preformatted" w:semiHidden="1" w:unhideWhenUsed="1"/>
+    <w:lsdException w:name="HTML Sample" w:semiHidden="1" w:unhideWhenUsed="1"/>
+    <w:lsdException w:name="HTML Typewriter" w:semiHidden="1" w:unhideWhenUsed="1"/>
+    <w:lsdException w:name="HTML Variable" w:semiHidden="1" w:unhideWhenUsed="1"/>
+    <w:lsdException w:name="Normal Table" w:unhideWhenUsed="1"/>
+    <w:lsdException w:name="annotation subject" w:semiHidden="1" w:unhideWhenUsed="1"/>
+    <w:lsdException w:name="No List" w:semiHidden="1" w:unhideWhenUsed="1"/>
+    <w:lsdException w:name="Outline List 1" w:semiHidden="1" w:unhideWhenUsed="1"/>
+    <w:lsdException w:name="Outline List 2" w:semiHidden="1" w:unhideWhenUsed="1"/>
+    <w:lsdException w:name="Outline List 3" w:semiHidden="1" w:unhideWhenUsed="1"/>
     <w:lsdException w:name="Table Simple 1" w:semiHidden="1" w:unhideWhenUsed="1"/>
     <w:lsdException w:name="Table Simple 2" w:semiHidden="1" w:unhideWhenUsed="1"/>
     <w:lsdException w:name="Table Simple 3" w:semiHidden="1" w:unhideWhenUsed="1"/>
@@ -2375,9 +2957,11 @@
     <w:lsdException w:name="Table Web 1" w:semiHidden="1" w:unhideWhenUsed="1"/>
     <w:lsdException w:name="Table Web 2" w:semiHidden="1" w:unhideWhenUsed="1"/>
     <w:lsdException w:name="Table Web 3" w:semiHidden="1" w:unhideWhenUsed="1"/>
+    <w:lsdException w:name="Balloon Text" w:unhideWhenUsed="1"/>
+    <w:lsdException w:name="Table Grid" w:uiPriority="0"/>
     <w:lsdException w:name="Table Theme" w:semiHidden="1" w:unhideWhenUsed="1"/>
-    <w:lsdException w:name="Placeholder Text" w:semiHidden="1" w:uiPriority="99"/>
-    <w:lsdException w:name="No Spacing" w:uiPriority="99"/>
+    <w:lsdException w:name="Placeholder Text" w:semiHidden="1" w:unhideWhenUsed="1"/>
+    <w:lsdException w:name="No Spacing" w:qFormat="1"/>
     <w:lsdException w:name="Light Shading" w:uiPriority="60"/>
     <w:lsdException w:name="Light List" w:uiPriority="61"/>
     <w:lsdException w:name="Light Grid" w:uiPriority="62"/>
@@ -2398,10 +2982,10 @@
     <w:lsdException w:name="Medium Shading 1 Accent 1" w:uiPriority="63"/>
     <w:lsdException w:name="Medium Shading 2 Accent 1" w:uiPriority="64"/>
     <w:lsdException w:name="Medium List 1 Accent 1" w:uiPriority="65"/>
-    <w:lsdException w:name="Revision" w:semiHidden="1" w:uiPriority="99"/>
-    <w:lsdException w:name="List Paragraph" w:uiPriority="99"/>
-    <w:lsdException w:name="Quote" w:uiPriority="99"/>
-    <w:lsdException w:name="Intense Quote" w:uiPriority="99"/>
+    <w:lsdException w:name="Revision" w:semiHidden="1" w:unhideWhenUsed="1"/>
+    <w:lsdException w:name="List Paragraph" w:qFormat="1"/>
+    <w:lsdException w:name="Quote" w:qFormat="1"/>
+    <w:lsdException w:name="Intense Quote" w:qFormat="1"/>
     <w:lsdException w:name="Medium List 2 Accent 1" w:uiPriority="66"/>
     <w:lsdException w:name="Medium Grid 1 Accent 1" w:uiPriority="67"/>
     <w:lsdException w:name="Medium Grid 2 Accent 1" w:uiPriority="68"/>
@@ -2591,11 +3175,11 @@
     <w:lsdException w:name="List Table 5 Dark Accent 6" w:uiPriority="50"/>
     <w:lsdException w:name="List Table 6 Colorful Accent 6" w:uiPriority="51"/>
     <w:lsdException w:name="List Table 7 Colorful Accent 6" w:uiPriority="52"/>
-    <w:lsdException w:name="Mention" w:semiHidden="1" w:uiPriority="99" w:unhideWhenUsed="1"/>
-    <w:lsdException w:name="Smart Hyperlink" w:semiHidden="1" w:uiPriority="99" w:unhideWhenUsed="1"/>
-    <w:lsdException w:name="Hashtag" w:semiHidden="1" w:uiPriority="99" w:unhideWhenUsed="1"/>
-    <w:lsdException w:name="Unresolved Mention" w:semiHidden="1" w:uiPriority="99" w:unhideWhenUsed="1"/>
-    <w:lsdException w:name="Smart Link" w:semiHidden="1" w:uiPriority="99" w:unhideWhenUsed="1"/>
+    <w:lsdException w:name="Mention" w:semiHidden="1" w:unhideWhenUsed="1"/>
+    <w:lsdException w:name="Smart Hyperlink" w:semiHidden="1" w:unhideWhenUsed="1"/>
+    <w:lsdException w:name="Hashtag" w:semiHidden="1" w:unhideWhenUsed="1"/>
+    <w:lsdException w:name="Unresolved Mention" w:semiHidden="1" w:unhideWhenUsed="1"/>
+    <w:lsdException w:name="Smart Link" w:semiHidden="1" w:unhideWhenUsed="1"/>
   </w:latentStyles>
   <w:style w:type="paragraph" w:default="1" w:styleId="a">
     <w:name w:val="Normal"/>
@@ -2612,17 +3196,12 @@
   </w:style>
   <w:style w:type="character" w:default="1" w:styleId="a0">
     <w:name w:val="Default Paragraph Font"/>
-    <w:uiPriority w:val="1"/>
-    <w:semiHidden/>
-    <w:unhideWhenUsed/>
   </w:style>
   <w:style w:type="table" w:default="1" w:styleId="a1">
     <w:name w:val="Normal Table"/>
     <w:uiPriority w:val="99"/>
-    <w:semiHidden/>
     <w:unhideWhenUsed/>
     <w:tblPr>
-      <w:tblInd w:w="0" w:type="dxa"/>
       <w:tblCellMar>
         <w:top w:w="0" w:type="dxa"/>
         <w:left w:w="108" w:type="dxa"/>
@@ -2637,11 +3216,143 @@
     <w:semiHidden/>
     <w:unhideWhenUsed/>
   </w:style>
+  <w:style w:type="paragraph" w:styleId="a3">
+    <w:name w:val="Body Text Indent"/>
+    <w:basedOn w:val="a"/>
+    <w:pPr>
+      <w:spacing w:line="360" w:lineRule="auto"/>
+      <w:ind w:firstLineChars="200" w:firstLine="480"/>
+    </w:pPr>
+    <w:rPr>
+      <w:rFonts w:ascii="" w:hAnsi=""/>
+      <w:color w:val="000000"/>
+      <w:sz w:val="24"/>
+      <w:szCs w:val="18"/>
+    </w:rPr>
+  </w:style>
+  <w:style w:type="paragraph" w:styleId="a4">
+    <w:name w:val="Date"/>
+    <w:basedOn w:val="a"/>
+    <w:next w:val="a"/>
+    <w:pPr>
+      <w:ind w:leftChars="2500" w:left="100"/>
+    </w:pPr>
+  </w:style>
+  <w:style w:type="paragraph" w:styleId="a5">
+    <w:name w:val="Balloon Text"/>
+    <w:basedOn w:val="a"/>
+    <w:link w:val="a6"/>
+    <w:uiPriority w:val="99"/>
+    <w:unhideWhenUsed/>
+    <w:rPr>
+      <w:sz w:val="18"/>
+      <w:szCs w:val="18"/>
+    </w:rPr>
+  </w:style>
+  <w:style w:type="character" w:customStyle="1" w:styleId="a6">
+    <w:name w:val="批注框文本 字符"/>
+    <w:link w:val="a5"/>
+    <w:uiPriority w:val="99"/>
+    <w:semiHidden/>
+    <w:rPr>
+      <w:kern w:val="2"/>
+      <w:sz w:val="18"/>
+      <w:szCs w:val="18"/>
+    </w:rPr>
+  </w:style>
+  <w:style w:type="paragraph" w:styleId="a7">
+    <w:name w:val="footer"/>
+    <w:basedOn w:val="a"/>
+    <w:pPr>
+      <w:tabs>
+        <w:tab w:val="center" w:pos="4153"/>
+        <w:tab w:val="right" w:pos="8306"/>
+      </w:tabs>
+      <w:snapToGrid w:val="0"/>
+      <w:jc w:val="left"/>
+    </w:pPr>
+    <w:rPr>
+      <w:sz w:val="18"/>
+      <w:szCs w:val="18"/>
+    </w:rPr>
+  </w:style>
+  <w:style w:type="paragraph" w:styleId="a8">
+    <w:name w:val="header"/>
+    <w:basedOn w:val="a"/>
+    <w:pPr>
+      <w:pBdr>
+        <w:bottom w:val="single" w:sz="6" w:space="1" w:color="auto"/>
+      </w:pBdr>
+      <w:tabs>
+        <w:tab w:val="center" w:pos="4153"/>
+        <w:tab w:val="right" w:pos="8306"/>
+      </w:tabs>
+      <w:snapToGrid w:val="0"/>
+      <w:jc w:val="center"/>
+    </w:pPr>
+    <w:rPr>
+      <w:sz w:val="18"/>
+      <w:szCs w:val="18"/>
+    </w:rPr>
+  </w:style>
+  <w:style w:type="paragraph" w:styleId="a9">
+    <w:name w:val="Normal (Web)"/>
+    <w:basedOn w:val="a"/>
+    <w:pPr>
+      <w:widowControl/>
+      <w:spacing w:before="100" w:beforeAutospacing="1" w:after="100" w:afterAutospacing="1"/>
+      <w:jc w:val="left"/>
+    </w:pPr>
+    <w:rPr>
+      <w:rFonts w:ascii="宋体" w:hAnsi="宋体" w:cs="宋体"/>
+      <w:kern w:val="0"/>
+      <w:sz w:val="24"/>
+    </w:rPr>
+  </w:style>
+  <w:style w:type="table" w:styleId="aa">
+    <w:name w:val="Table Grid"/>
+    <w:basedOn w:val="a1"/>
+    <w:pPr>
+      <w:widowControl w:val="0"/>
+      <w:jc w:val="both"/>
+    </w:pPr>
+    <w:tblPr>
+      <w:tblBorders>
+        <w:top w:val="single" w:sz="4" w:space="0" w:color="auto"/>
+        <w:left w:val="single" w:sz="4" w:space="0" w:color="auto"/>
+        <w:bottom w:val="single" w:sz="4" w:space="0" w:color="auto"/>
+        <w:right w:val="single" w:sz="4" w:space="0" w:color="auto"/>
+        <w:insideH w:val="single" w:sz="4" w:space="0" w:color="auto"/>
+        <w:insideV w:val="single" w:sz="4" w:space="0" w:color="auto"/>
+      </w:tblBorders>
+    </w:tblPr>
+  </w:style>
+  <w:style w:type="character" w:styleId="ab">
+    <w:name w:val="Strong"/>
+    <w:basedOn w:val="a0"/>
+    <w:qFormat/>
+    <w:rPr>
+      <w:b/>
+    </w:rPr>
+  </w:style>
+  <w:style w:type="character" w:styleId="ac">
+    <w:name w:val="page number"/>
+    <w:basedOn w:val="a0"/>
+  </w:style>
+  <w:style w:type="character" w:styleId="ad">
+    <w:name w:val="Hyperlink"/>
+    <w:uiPriority w:val="99"/>
+    <w:unhideWhenUsed/>
+    <w:rPr>
+      <w:color w:val="0000FF"/>
+      <w:u w:val="single"/>
+    </w:rPr>
+  </w:style>
 </w:styles>
 </file>
 
 <file path=word/theme/theme1.xml><?xml version="1.0" encoding="utf-8"?>
-<a:theme xmlns:a="http://schemas.openxmlformats.org/drawingml/2006/main" name="Office 主题">
+<a:theme xmlns:a="http://schemas.openxmlformats.org/drawingml/2006/main" name="Office 主题​​">
   <a:themeElements>
     <a:clrScheme name="Office">
       <a:dk1>
@@ -2651,44 +3362,44 @@
         <a:sysClr val="window" lastClr="FFFFFF"/>
       </a:lt1>
       <a:dk2>
-        <a:srgbClr val="44546A"/>
+        <a:srgbClr val="0E2841"/>
       </a:dk2>
       <a:lt2>
-        <a:srgbClr val="E7E6E6"/>
+        <a:srgbClr val="E8E8E8"/>
       </a:lt2>
       <a:accent1>
-        <a:srgbClr val="5B9BD5"/>
+        <a:srgbClr val="156082"/>
       </a:accent1>
       <a:accent2>
-        <a:srgbClr val="ED7D31"/>
+        <a:srgbClr val="E97132"/>
       </a:accent2>
       <a:accent3>
-        <a:srgbClr val="A5A5A5"/>
+        <a:srgbClr val="196B24"/>
       </a:accent3>
       <a:accent4>
-        <a:srgbClr val="FFC000"/>
+        <a:srgbClr val="0F9ED5"/>
       </a:accent4>
       <a:accent5>
-        <a:srgbClr val="4472C4"/>
+        <a:srgbClr val="A02B93"/>
       </a:accent5>
       <a:accent6>
-        <a:srgbClr val="70AD47"/>
+        <a:srgbClr val="4EA72E"/>
       </a:accent6>
       <a:hlink>
-        <a:srgbClr val="0563C1"/>
+        <a:srgbClr val="467886"/>
       </a:hlink>
       <a:folHlink>
-        <a:srgbClr val="954F72"/>
+        <a:srgbClr val="96607D"/>
       </a:folHlink>
     </a:clrScheme>
     <a:fontScheme name="Office">
       <a:majorFont>
-        <a:latin typeface="Calibri Light"/>
+        <a:latin typeface="等线 Light" panose="02110004020202020204"/>
         <a:ea typeface=""/>
         <a:cs typeface=""/>
-        <a:font script="Jpan" typeface="ＭＳ ゴシック"/>
+        <a:font script="Jpan" typeface="游ゴシック Light"/>
         <a:font script="Hang" typeface="맑은 고딕"/>
-        <a:font script="Hans" typeface="宋体"/>
+        <a:font script="Hans" typeface="等线 Light"/>
         <a:font script="Hant" typeface="新細明體"/>
         <a:font script="Arab" typeface="Times New Roman"/>
         <a:font script="Hebr" typeface="Times New Roman"/>
@@ -2716,14 +3427,31 @@
         <a:font script="Viet" typeface="Times New Roman"/>
         <a:font script="Uigh" typeface="Microsoft Uighur"/>
         <a:font script="Geor" typeface="Sylfaen"/>
+        <a:font script="Armn" typeface="Arial"/>
+        <a:font script="Bugi" typeface="Leelawadee UI"/>
+        <a:font script="Bopo" typeface="Microsoft JhengHei"/>
+        <a:font script="Java" typeface="Javanese Text"/>
+        <a:font script="Lisu" typeface="Segoe UI"/>
+        <a:font script="Mymr" typeface="Myanmar Text"/>
+        <a:font script="Nkoo" typeface="Ebrima"/>
+        <a:font script="Olck" typeface="Nirmala UI"/>
+        <a:font script="Osma" typeface="Ebrima"/>
+        <a:font script="Phag" typeface="Phagspa"/>
+        <a:font script="Syrn" typeface="Estrangelo Edessa"/>
+        <a:font script="Syrj" typeface="Estrangelo Edessa"/>
+        <a:font script="Syre" typeface="Estrangelo Edessa"/>
+        <a:font script="Sora" typeface="Nirmala UI"/>
+        <a:font script="Tale" typeface="Microsoft Tai Le"/>
+        <a:font script="Talu" typeface="Microsoft New Tai Lue"/>
+        <a:font script="Tfng" typeface="Ebrima"/>
       </a:majorFont>
       <a:minorFont>
-        <a:latin typeface="Calibri"/>
+        <a:latin typeface="等线" panose="02110004020202020204"/>
         <a:ea typeface=""/>
         <a:cs typeface=""/>
-        <a:font script="Jpan" typeface="ＭＳ 明朝"/>
+        <a:font script="Jpan" typeface="游明朝"/>
         <a:font script="Hang" typeface="맑은 고딕"/>
-        <a:font script="Hans" typeface="宋体"/>
+        <a:font script="Hans" typeface="等线"/>
         <a:font script="Hant" typeface="新細明體"/>
         <a:font script="Arab" typeface="Arial"/>
         <a:font script="Hebr" typeface="Arial"/>
@@ -2751,6 +3479,23 @@
         <a:font script="Viet" typeface="Arial"/>
         <a:font script="Uigh" typeface="Microsoft Uighur"/>
         <a:font script="Geor" typeface="Sylfaen"/>
+        <a:font script="Armn" typeface="Arial"/>
+        <a:font script="Bugi" typeface="Leelawadee UI"/>
+        <a:font script="Bopo" typeface="Microsoft JhengHei"/>
+        <a:font script="Java" typeface="Javanese Text"/>
+        <a:font script="Lisu" typeface="Segoe UI"/>
+        <a:font script="Mymr" typeface="Myanmar Text"/>
+        <a:font script="Nkoo" typeface="Ebrima"/>
+        <a:font script="Olck" typeface="Nirmala UI"/>
+        <a:font script="Osma" typeface="Ebrima"/>
+        <a:font script="Phag" typeface="Phagspa"/>
+        <a:font script="Syrn" typeface="Estrangelo Edessa"/>
+        <a:font script="Syrj" typeface="Estrangelo Edessa"/>
+        <a:font script="Syre" typeface="Estrangelo Edessa"/>
+        <a:font script="Sora" typeface="Nirmala UI"/>
+        <a:font script="Tale" typeface="Microsoft Tai Le"/>
+        <a:font script="Talu" typeface="Microsoft New Tai Lue"/>
+        <a:font script="Tfng" typeface="Ebrima"/>
       </a:minorFont>
     </a:fontScheme>
     <a:fmtScheme name="Office">
@@ -2812,13 +3557,6 @@
         </a:gradFill>
       </a:fillStyleLst>
       <a:lnStyleLst>
-        <a:ln w="6350" cap="flat" cmpd="sng" algn="ctr">
-          <a:solidFill>
-            <a:schemeClr val="phClr"/>
-          </a:solidFill>
-          <a:prstDash val="solid"/>
-          <a:miter lim="800000"/>
-        </a:ln>
         <a:ln w="12700" cap="flat" cmpd="sng" algn="ctr">
           <a:solidFill>
             <a:schemeClr val="phClr"/>
@@ -2827,6 +3565,13 @@
           <a:miter lim="800000"/>
         </a:ln>
         <a:ln w="19050" cap="flat" cmpd="sng" algn="ctr">
+          <a:solidFill>
+            <a:schemeClr val="phClr"/>
+          </a:solidFill>
+          <a:prstDash val="solid"/>
+          <a:miter lim="800000"/>
+        </a:ln>
+        <a:ln w="25400" cap="flat" cmpd="sng" algn="ctr">
           <a:solidFill>
             <a:schemeClr val="phClr"/>
           </a:solidFill>
@@ -2891,26 +3636,32 @@
       </a:bgFillStyleLst>
     </a:fmtScheme>
   </a:themeElements>
-  <a:objectDefaults/>
+  <a:objectDefaults>
+    <a:lnDef>
+      <a:spPr/>
+      <a:bodyPr/>
+      <a:lstStyle/>
+      <a:style>
+        <a:lnRef idx="2">
+          <a:schemeClr val="accent1"/>
+        </a:lnRef>
+        <a:fillRef idx="0">
+          <a:schemeClr val="accent1"/>
+        </a:fillRef>
+        <a:effectRef idx="1">
+          <a:schemeClr val="accent1"/>
+        </a:effectRef>
+        <a:fontRef idx="minor">
+          <a:schemeClr val="tx1"/>
+        </a:fontRef>
+      </a:style>
+    </a:lnDef>
+  </a:objectDefaults>
   <a:extraClrSchemeLst/>
+  <a:extLst>
+    <a:ext uri="{05A4C25C-085E-4340-85A3-A5531E510DB2}">
+      <thm15:themeFamily xmlns:thm15="http://schemas.microsoft.com/office/thememl/2012/main" name="Office Theme" id="{2E142A2C-CD16-42D6-873A-C26D2A0506FA}" vid="{1BDDFF52-6CD6-40A5-AB3C-68EB2F1E4D0A}"/>
+    </a:ext>
+  </a:extLst>
 </a:theme>
-</file>
-
-<file path=customXml/item1.xml><?xml version="1.0" encoding="utf-8"?>
-<s:customData xmlns="http://www.wps.cn/officeDocument/2013/wpsCustomData" xmlns:s="http://www.wps.cn/officeDocument/2013/wpsCustomData">
-  <customSectProps>
-    <customSectPr/>
-  </customSectProps>
-  <customShpExts>
-    <customShpInfo spid="_x0000_s1026"/>
-  </customShpExts>
-</s:customData>
-</file>
-
-<file path=customXml/itemProps1.xml><?xml version="1.0" encoding="utf-8"?>
-<ds:datastoreItem xmlns:ds="http://schemas.openxmlformats.org/officeDocument/2006/customXml" ds:itemID="{B1977F7D-205B-4081-913C-38D41E755F92}">
-  <ds:schemaRefs>
-    <ds:schemaRef ds:uri="http://www.wps.cn/officeDocument/2013/wpsCustomData"/>
-  </ds:schemaRefs>
-</ds:datastoreItem>
 </file>
</xml_diff>